<commit_message>
getting ready for september 2023 newsletter
</commit_message>
<xml_diff>
--- a/samples/AppInsights/News/2023-09-01-Whats new in Dynamics 365 Business Central telemetry - September 2023.docx
+++ b/samples/AppInsights/News/2023-09-01-Whats new in Dynamics 365 Business Central telemetry - September 2023.docx
@@ -120,10 +120,9 @@
       </w:r>
       <w:r>
         <w:rPr>
-          <w:highlight w:val="yellow"/>
-          <w:lang w:val="en-GB" w:eastAsia="en-DK"/>
-        </w:rPr>
-        <w:t>XXX</w:t>
+          <w:lang w:val="en-GB" w:eastAsia="en-DK"/>
+        </w:rPr>
+        <w:t xml:space="preserve">The last month has been action packed in the Business Central product group, where we have had much fun closing the 2023 release wave 2 as well as preparing for the next version(s). </w:t>
       </w:r>
     </w:p>
     <w:p>
@@ -233,34 +232,29 @@
           <w:numId w:val="13"/>
         </w:numPr>
         <w:rPr>
-          <w:highlight w:val="yellow"/>
-          <w:lang w:val="en-GB" w:eastAsia="en-DK"/>
-        </w:rPr>
-      </w:pPr>
-      <w:r>
-        <w:rPr>
-          <w:highlight w:val="yellow"/>
+          <w:lang w:val="en-GB" w:eastAsia="en-DK"/>
+        </w:rPr>
+      </w:pPr>
+      <w:r>
+        <w:rPr>
           <w:lang w:val="en-GB" w:eastAsia="en-DK"/>
         </w:rPr>
         <w:t xml:space="preserve">Power BI Usage apps – </w:t>
       </w:r>
       <w:r>
         <w:rPr>
-          <w:highlight w:val="yellow"/>
-          <w:lang w:val="en-GB" w:eastAsia="en-DK"/>
-        </w:rPr>
-        <w:t>August</w:t>
-      </w:r>
-      <w:r>
-        <w:rPr>
-          <w:highlight w:val="yellow"/>
+          <w:lang w:val="en-GB" w:eastAsia="en-DK"/>
+        </w:rPr>
+        <w:t>September</w:t>
+      </w:r>
+      <w:r>
+        <w:rPr>
           <w:lang w:val="en-GB" w:eastAsia="en-DK"/>
         </w:rPr>
         <w:t xml:space="preserve"> </w:t>
       </w:r>
       <w:r>
         <w:rPr>
-          <w:highlight w:val="yellow"/>
           <w:lang w:val="en-GB" w:eastAsia="en-DK"/>
         </w:rPr>
         <w:t>updates</w:t>
@@ -274,13 +268,11 @@
           <w:numId w:val="13"/>
         </w:numPr>
         <w:rPr>
-          <w:highlight w:val="yellow"/>
-          <w:lang w:val="en-GB" w:eastAsia="en-DK"/>
-        </w:rPr>
-      </w:pPr>
-      <w:r>
-        <w:rPr>
-          <w:highlight w:val="yellow"/>
+          <w:lang w:val="en-GB" w:eastAsia="en-DK"/>
+        </w:rPr>
+      </w:pPr>
+      <w:r>
+        <w:rPr>
           <w:lang w:val="en-GB" w:eastAsia="en-DK"/>
         </w:rPr>
         <w:t>New signal/updates</w:t>
@@ -294,13 +286,11 @@
           <w:numId w:val="13"/>
         </w:numPr>
         <w:rPr>
-          <w:highlight w:val="yellow"/>
-          <w:lang w:val="en-GB" w:eastAsia="en-DK"/>
-        </w:rPr>
-      </w:pPr>
-      <w:r>
-        <w:rPr>
-          <w:highlight w:val="yellow"/>
+          <w:lang w:val="en-GB" w:eastAsia="en-DK"/>
+        </w:rPr>
+      </w:pPr>
+      <w:r>
+        <w:rPr>
           <w:lang w:val="en-GB" w:eastAsia="en-DK"/>
         </w:rPr>
         <w:t>Documentation updates</w:t>
@@ -314,27 +304,23 @@
           <w:numId w:val="13"/>
         </w:numPr>
         <w:rPr>
-          <w:highlight w:val="yellow"/>
-          <w:lang w:val="en-GB" w:eastAsia="en-DK"/>
-        </w:rPr>
-      </w:pPr>
-      <w:r>
-        <w:rPr>
-          <w:highlight w:val="yellow"/>
+          <w:lang w:val="en-GB" w:eastAsia="en-DK"/>
+        </w:rPr>
+      </w:pPr>
+      <w:r>
+        <w:rPr>
           <w:lang w:val="en-GB" w:eastAsia="en-DK"/>
         </w:rPr>
         <w:t xml:space="preserve">New </w:t>
       </w:r>
       <w:r>
         <w:rPr>
-          <w:highlight w:val="yellow"/>
           <w:lang w:val="en-GB" w:eastAsia="en-DK"/>
         </w:rPr>
         <w:t xml:space="preserve">blogs and </w:t>
       </w:r>
       <w:r>
         <w:rPr>
-          <w:highlight w:val="yellow"/>
           <w:lang w:val="en-GB" w:eastAsia="en-DK"/>
         </w:rPr>
         <w:t>videos</w:t>
@@ -417,16 +403,30 @@
       </w:r>
       <w:r>
         <w:rPr>
-          <w:highlight w:val="yellow"/>
-          <w:lang w:val="en-GB" w:eastAsia="en-DK"/>
-        </w:rPr>
-        <w:t>XXX</w:t>
-      </w:r>
-      <w:r>
-        <w:rPr>
-          <w:lang w:val="en-GB" w:eastAsia="en-DK"/>
-        </w:rPr>
-        <w:t xml:space="preserve">. </w:t>
+          <w:lang w:val="en-GB" w:eastAsia="en-DK"/>
+        </w:rPr>
+        <w:t>small bugfixes (only listed in the release notes) and enhanced filtering.</w:t>
+      </w:r>
+    </w:p>
+    <w:p>
+      <w:pPr>
+        <w:rPr>
+          <w:lang w:val="en-GB" w:eastAsia="en-DK"/>
+        </w:rPr>
+      </w:pPr>
+    </w:p>
+    <w:p>
+      <w:pPr>
+        <w:pStyle w:val="Heading2"/>
+        <w:rPr>
+          <w:lang w:val="en-GB"/>
+        </w:rPr>
+      </w:pPr>
+      <w:r>
+        <w:rPr>
+          <w:lang w:val="en-GB"/>
+        </w:rPr>
+        <w:t>For both apps</w:t>
       </w:r>
     </w:p>
     <w:p>
@@ -450,24 +450,73 @@
           <w:bCs/>
           <w:lang w:val="en-GB" w:eastAsia="en-DK"/>
         </w:rPr>
-        <w:t>For both apps</w:t>
-      </w:r>
-    </w:p>
-    <w:p>
-      <w:pPr>
-        <w:rPr>
-          <w:lang w:val="en-GB" w:eastAsia="en-DK"/>
-        </w:rPr>
-      </w:pPr>
-    </w:p>
-    <w:p>
-      <w:pPr>
+        <w:t>Error</w:t>
+      </w:r>
+      <w:r>
         <w:rPr>
           <w:b/>
           <w:bCs/>
           <w:lang w:val="en-GB" w:eastAsia="en-DK"/>
         </w:rPr>
-      </w:pPr>
+        <w:t xml:space="preserve"> report</w:t>
+      </w:r>
+    </w:p>
+    <w:p>
+      <w:pPr>
+        <w:rPr>
+          <w:lang w:val="en-GB" w:eastAsia="en-DK"/>
+        </w:rPr>
+      </w:pPr>
+      <w:r>
+        <w:rPr>
+          <w:lang w:val="en-GB" w:eastAsia="en-DK"/>
+        </w:rPr>
+        <w:t>O</w:t>
+      </w:r>
+      <w:r>
+        <w:rPr>
+          <w:lang w:val="en-GB" w:eastAsia="en-DK"/>
+        </w:rPr>
+        <w:t xml:space="preserve">n </w:t>
+      </w:r>
+      <w:r>
+        <w:rPr>
+          <w:lang w:val="en-GB" w:eastAsia="en-DK"/>
+        </w:rPr>
+        <w:t xml:space="preserve">the </w:t>
+      </w:r>
+      <w:r>
+        <w:rPr>
+          <w:lang w:val="en-GB" w:eastAsia="en-DK"/>
+        </w:rPr>
+        <w:t xml:space="preserve">page </w:t>
+      </w:r>
+      <w:proofErr w:type="spellStart"/>
+      <w:r>
+        <w:rPr>
+          <w:lang w:val="en-GB" w:eastAsia="en-DK"/>
+        </w:rPr>
+        <w:t>FeatureErrors</w:t>
+      </w:r>
+      <w:proofErr w:type="spellEnd"/>
+      <w:r>
+        <w:rPr>
+          <w:lang w:val="en-GB" w:eastAsia="en-DK"/>
+        </w:rPr>
+        <w:t xml:space="preserve">, </w:t>
+      </w:r>
+      <w:r>
+        <w:rPr>
+          <w:lang w:val="en-GB" w:eastAsia="en-DK"/>
+        </w:rPr>
+        <w:t>a</w:t>
+      </w:r>
+      <w:r>
+        <w:rPr>
+          <w:lang w:val="en-GB" w:eastAsia="en-DK"/>
+        </w:rPr>
+        <w:t xml:space="preserve">dded top/bottom parsing visuals for the AL stack trace. </w:t>
+      </w:r>
     </w:p>
     <w:p>
       <w:pPr>
@@ -477,73 +526,633 @@
           <w:lang w:val="en-GB" w:eastAsia="en-DK"/>
         </w:rPr>
       </w:pPr>
-      <w:r>
+    </w:p>
+    <w:p>
+      <w:pPr>
+        <w:pStyle w:val="Heading2"/>
+        <w:rPr>
+          <w:lang w:val="en-GB"/>
+        </w:rPr>
+      </w:pPr>
+      <w:r>
+        <w:rPr>
+          <w:lang w:val="en-GB"/>
+        </w:rPr>
+        <w:t>Environment Usage app</w:t>
+      </w:r>
+      <w:r>
+        <w:rPr>
+          <w:lang w:val="en-GB"/>
+        </w:rPr>
+        <w:t xml:space="preserve"> (for VARs)</w:t>
+      </w:r>
+    </w:p>
+    <w:p>
+      <w:pPr>
+        <w:rPr>
+          <w:lang w:val="en-GB" w:eastAsia="en-DK"/>
+        </w:rPr>
+      </w:pPr>
+      <w:r>
+        <w:rPr>
+          <w:lang w:val="en-GB" w:eastAsia="en-DK"/>
+        </w:rPr>
+        <w:t>On all four reports (Usage, Errors, Performance, and Administration): Added global filters on environment version (full and short)</w:t>
+      </w:r>
+    </w:p>
+    <w:p>
+      <w:pPr>
+        <w:rPr>
+          <w:lang w:val="en-GB" w:eastAsia="en-DK"/>
+        </w:rPr>
+      </w:pPr>
+      <w:r>
+        <w:rPr>
+          <w:lang w:val="en-GB" w:eastAsia="en-DK"/>
+        </w:rPr>
+        <w:t xml:space="preserve"> </w:t>
+      </w:r>
+    </w:p>
+    <w:p>
+      <w:pPr>
         <w:rPr>
           <w:b/>
           <w:bCs/>
           <w:lang w:val="en-GB" w:eastAsia="en-DK"/>
         </w:rPr>
-        <w:t>Environment Usage app</w:t>
-      </w:r>
-    </w:p>
-    <w:p>
-      <w:pPr>
-        <w:rPr>
-          <w:lang w:val="en-GB" w:eastAsia="en-DK"/>
-        </w:rPr>
-      </w:pPr>
-    </w:p>
-    <w:p>
-      <w:pPr>
-        <w:rPr>
-          <w:lang w:val="en-GB" w:eastAsia="en-DK"/>
-        </w:rPr>
-      </w:pPr>
-    </w:p>
-    <w:p>
-      <w:pPr>
-        <w:pStyle w:val="Heading1"/>
-        <w:rPr>
-          <w:lang w:val="en-GB" w:eastAsia="en-DK"/>
-        </w:rPr>
-      </w:pPr>
-      <w:r>
-        <w:rPr>
-          <w:lang w:val="en-GB" w:eastAsia="en-DK"/>
-        </w:rPr>
-        <w:t>New signal/updates</w:t>
-      </w:r>
-    </w:p>
-    <w:p>
-      <w:pPr>
-        <w:rPr>
-          <w:lang w:val="en-GB" w:eastAsia="en-DK"/>
-        </w:rPr>
-      </w:pPr>
-      <w:bookmarkStart w:id="0" w:name="_Hlk127604065"/>
-    </w:p>
-    <w:bookmarkEnd w:id="0"/>
-    <w:p>
-      <w:pPr>
-        <w:rPr>
-          <w:lang w:val="en-GB" w:eastAsia="en-DK"/>
-        </w:rPr>
-      </w:pPr>
-    </w:p>
-    <w:p>
-      <w:pPr>
+      </w:pPr>
+      <w:r>
         <w:rPr>
           <w:b/>
           <w:bCs/>
           <w:lang w:val="en-GB" w:eastAsia="en-DK"/>
         </w:rPr>
-      </w:pPr>
+        <w:t>Usage</w:t>
+      </w:r>
       <w:r>
         <w:rPr>
           <w:b/>
           <w:bCs/>
           <w:lang w:val="en-GB" w:eastAsia="en-DK"/>
         </w:rPr>
+        <w:t xml:space="preserve"> report</w:t>
+      </w:r>
+    </w:p>
+    <w:p>
+      <w:pPr>
+        <w:rPr>
+          <w:lang w:val="en-GB" w:eastAsia="en-DK"/>
+        </w:rPr>
+      </w:pPr>
+      <w:r>
+        <w:rPr>
+          <w:lang w:val="en-GB" w:eastAsia="en-DK"/>
+        </w:rPr>
+        <w:lastRenderedPageBreak/>
+        <w:t xml:space="preserve">On page 'Feature Usage', data can now be filtered with filters from the </w:t>
+      </w:r>
+      <w:proofErr w:type="spellStart"/>
+      <w:r>
+        <w:rPr>
+          <w:lang w:val="en-GB" w:eastAsia="en-DK"/>
+        </w:rPr>
+        <w:t>AppDim</w:t>
+      </w:r>
+      <w:proofErr w:type="spellEnd"/>
+      <w:r>
+        <w:rPr>
+          <w:lang w:val="en-GB" w:eastAsia="en-DK"/>
+        </w:rPr>
+        <w:t xml:space="preserve"> </w:t>
+      </w:r>
+      <w:proofErr w:type="gramStart"/>
+      <w:r>
+        <w:rPr>
+          <w:lang w:val="en-GB" w:eastAsia="en-DK"/>
+        </w:rPr>
+        <w:t>dimension</w:t>
+      </w:r>
+      <w:proofErr w:type="gramEnd"/>
+    </w:p>
+    <w:p>
+      <w:pPr>
+        <w:rPr>
+          <w:lang w:val="en-GB" w:eastAsia="en-DK"/>
+        </w:rPr>
+      </w:pPr>
+      <w:r>
+        <w:rPr>
+          <w:lang w:val="en-GB" w:eastAsia="en-DK"/>
+        </w:rPr>
+        <w:t xml:space="preserve">Release note: </w:t>
+      </w:r>
+      <w:hyperlink r:id="rId5" w:history="1">
+        <w:r>
+          <w:rPr>
+            <w:rStyle w:val="Hyperlink"/>
+            <w:lang w:val="en-GB" w:eastAsia="en-DK"/>
+          </w:rPr>
+          <w:t>https://github.com/microsoft/BCTech/blob/master/samples/AppInsights/PowerBI/Reports/AppSource/environment-app-pbix/changelog.txt</w:t>
+        </w:r>
+      </w:hyperlink>
+      <w:r>
+        <w:rPr>
+          <w:lang w:val="en-GB" w:eastAsia="en-DK"/>
+        </w:rPr>
+        <w:t xml:space="preserve"> </w:t>
+      </w:r>
+    </w:p>
+    <w:p>
+      <w:pPr>
+        <w:rPr>
+          <w:b/>
+          <w:bCs/>
+          <w:lang w:val="en-GB" w:eastAsia="en-DK"/>
+        </w:rPr>
+      </w:pPr>
+    </w:p>
+    <w:p>
+      <w:pPr>
+        <w:pStyle w:val="Heading2"/>
+        <w:rPr>
+          <w:lang w:val="en-GB"/>
+        </w:rPr>
+      </w:pPr>
+      <w:r>
+        <w:rPr>
+          <w:lang w:val="en-GB"/>
+        </w:rPr>
+        <w:t xml:space="preserve">App </w:t>
+      </w:r>
+      <w:r>
+        <w:rPr>
+          <w:lang w:val="en-GB"/>
+        </w:rPr>
+        <w:t>Usage app</w:t>
+      </w:r>
+      <w:r>
+        <w:rPr>
+          <w:lang w:val="en-GB"/>
+        </w:rPr>
+        <w:t xml:space="preserve"> (for ISVs)</w:t>
+      </w:r>
+    </w:p>
+    <w:p>
+      <w:pPr>
+        <w:rPr>
+          <w:lang w:val="en-GB" w:eastAsia="en-DK"/>
+        </w:rPr>
+      </w:pPr>
+    </w:p>
+    <w:p>
+      <w:pPr>
+        <w:rPr>
+          <w:b/>
+          <w:bCs/>
+          <w:lang w:val="en-GB" w:eastAsia="en-DK"/>
+        </w:rPr>
+      </w:pPr>
+      <w:r>
+        <w:rPr>
+          <w:b/>
+          <w:bCs/>
+          <w:lang w:val="en-GB" w:eastAsia="en-DK"/>
+        </w:rPr>
+        <w:t>Error</w:t>
+      </w:r>
+      <w:r>
+        <w:rPr>
+          <w:b/>
+          <w:bCs/>
+          <w:lang w:val="en-GB" w:eastAsia="en-DK"/>
+        </w:rPr>
+        <w:t xml:space="preserve"> report</w:t>
+      </w:r>
+    </w:p>
+    <w:p>
+      <w:pPr>
+        <w:rPr>
+          <w:lang w:val="en-GB" w:eastAsia="en-DK"/>
+        </w:rPr>
+      </w:pPr>
+      <w:r>
+        <w:rPr>
+          <w:lang w:val="en-GB" w:eastAsia="en-DK"/>
+        </w:rPr>
+        <w:t>A</w:t>
+      </w:r>
+      <w:r>
+        <w:rPr>
+          <w:lang w:val="en-GB" w:eastAsia="en-DK"/>
+        </w:rPr>
+        <w:t>dded global page filters on app, app publisher, app id, and app version</w:t>
+      </w:r>
+      <w:r>
+        <w:rPr>
+          <w:lang w:val="en-GB" w:eastAsia="en-DK"/>
+        </w:rPr>
+        <w:t>. This makes it easier to filter once on an app and then see error results across all pages.</w:t>
+      </w:r>
+    </w:p>
+    <w:p>
+      <w:pPr>
+        <w:rPr>
+          <w:lang w:val="en-GB" w:eastAsia="en-DK"/>
+        </w:rPr>
+      </w:pPr>
+    </w:p>
+    <w:p>
+      <w:pPr>
+        <w:rPr>
+          <w:b/>
+          <w:bCs/>
+          <w:lang w:val="en-GB" w:eastAsia="en-DK"/>
+        </w:rPr>
+      </w:pPr>
+      <w:r>
+        <w:rPr>
+          <w:b/>
+          <w:bCs/>
+          <w:lang w:val="en-GB" w:eastAsia="en-DK"/>
+        </w:rPr>
+        <w:t>Administration</w:t>
+      </w:r>
+      <w:r>
+        <w:rPr>
+          <w:b/>
+          <w:bCs/>
+          <w:lang w:val="en-GB" w:eastAsia="en-DK"/>
+        </w:rPr>
+        <w:t xml:space="preserve"> report </w:t>
+      </w:r>
+    </w:p>
+    <w:p>
+      <w:pPr>
+        <w:rPr>
+          <w:lang w:val="en-GB" w:eastAsia="en-DK"/>
+        </w:rPr>
+      </w:pPr>
+      <w:r>
+        <w:rPr>
+          <w:lang w:val="en-GB" w:eastAsia="en-DK"/>
+        </w:rPr>
+        <w:t>O</w:t>
+      </w:r>
+      <w:r>
+        <w:rPr>
+          <w:lang w:val="en-GB" w:eastAsia="en-DK"/>
+        </w:rPr>
+        <w:t xml:space="preserve">n </w:t>
+      </w:r>
+      <w:r>
+        <w:rPr>
+          <w:lang w:val="en-GB" w:eastAsia="en-DK"/>
+        </w:rPr>
+        <w:t xml:space="preserve">the </w:t>
+      </w:r>
+      <w:r>
+        <w:rPr>
+          <w:lang w:val="en-GB" w:eastAsia="en-DK"/>
+        </w:rPr>
+        <w:t>page Inventory, added platform version and major version to environment visual and page filters.</w:t>
+      </w:r>
+      <w:r>
+        <w:rPr>
+          <w:lang w:val="en-GB" w:eastAsia="en-DK"/>
+        </w:rPr>
+        <w:t xml:space="preserve"> This makes it a little bit easier for you to see on which versions of Business Central your customers are.</w:t>
+      </w:r>
+    </w:p>
+    <w:p>
+      <w:pPr>
+        <w:rPr>
+          <w:lang w:val="en-GB" w:eastAsia="en-DK"/>
+        </w:rPr>
+      </w:pPr>
+    </w:p>
+    <w:p>
+      <w:pPr>
+        <w:rPr>
+          <w:lang w:val="en-GB" w:eastAsia="en-DK"/>
+        </w:rPr>
+      </w:pPr>
+      <w:r>
+        <w:rPr>
+          <w:lang w:val="en-GB" w:eastAsia="en-DK"/>
+        </w:rPr>
+        <w:t xml:space="preserve">Release note: </w:t>
+      </w:r>
+      <w:hyperlink r:id="rId6" w:history="1">
+        <w:r>
+          <w:rPr>
+            <w:rStyle w:val="Hyperlink"/>
+            <w:lang w:val="en-GB" w:eastAsia="en-DK"/>
+          </w:rPr>
+          <w:t>https://github.com/microsoft/BCTech/blob/master/samples/AppInsights/PowerBI/Reports/AppSource/isv-app-pbix/changelog-isv-app.txt</w:t>
+        </w:r>
+      </w:hyperlink>
+      <w:r>
+        <w:rPr>
+          <w:lang w:val="en-GB" w:eastAsia="en-DK"/>
+        </w:rPr>
+        <w:t xml:space="preserve"> </w:t>
+      </w:r>
+    </w:p>
+    <w:p>
+      <w:pPr>
+        <w:rPr>
+          <w:lang w:val="en-GB" w:eastAsia="en-DK"/>
+        </w:rPr>
+      </w:pPr>
+    </w:p>
+    <w:p>
+      <w:pPr>
+        <w:pStyle w:val="Heading1"/>
+        <w:rPr>
+          <w:lang w:val="en-GB" w:eastAsia="en-DK"/>
+        </w:rPr>
+      </w:pPr>
+      <w:r>
+        <w:rPr>
+          <w:lang w:val="en-GB" w:eastAsia="en-DK"/>
+        </w:rPr>
+        <w:t>New signal/updates</w:t>
+      </w:r>
+    </w:p>
+    <w:p>
+      <w:pPr>
+        <w:rPr>
+          <w:lang w:val="en-GB" w:eastAsia="en-DK"/>
+        </w:rPr>
+      </w:pPr>
+      <w:bookmarkStart w:id="0" w:name="_Hlk127604065"/>
+      <w:r>
+        <w:rPr>
+          <w:b/>
+          <w:bCs/>
+          <w:lang w:val="en-GB"/>
+        </w:rPr>
+        <w:t>Job Queue</w:t>
+      </w:r>
+    </w:p>
+    <w:bookmarkEnd w:id="0"/>
+    <w:p>
+      <w:pPr>
+        <w:rPr>
+          <w:rFonts w:ascii="Segoe UI" w:hAnsi="Segoe UI" w:cs="Segoe UI"/>
+          <w:sz w:val="21"/>
+          <w:szCs w:val="21"/>
+          <w:shd w:val="clear" w:color="auto" w:fill="FFFFFF"/>
+          <w:lang w:val="en-GB"/>
+        </w:rPr>
+      </w:pPr>
+      <w:r>
+        <w:rPr>
+          <w:lang w:val="en-GB" w:eastAsia="en-DK"/>
+        </w:rPr>
+        <w:t xml:space="preserve">We added </w:t>
+      </w:r>
+      <w:r>
+        <w:rPr>
+          <w:rFonts w:ascii="Segoe UI" w:hAnsi="Segoe UI" w:cs="Segoe UI"/>
+          <w:sz w:val="21"/>
+          <w:szCs w:val="21"/>
+          <w:shd w:val="clear" w:color="auto" w:fill="FFFFFF"/>
+        </w:rPr>
+        <w:t>three new events</w:t>
+      </w:r>
+      <w:r>
+        <w:rPr>
+          <w:rFonts w:ascii="Segoe UI" w:hAnsi="Segoe UI" w:cs="Segoe UI"/>
+          <w:sz w:val="21"/>
+          <w:szCs w:val="21"/>
+          <w:shd w:val="clear" w:color="auto" w:fill="FFFFFF"/>
+          <w:lang w:val="en-GB"/>
+        </w:rPr>
+        <w:t xml:space="preserve">: </w:t>
+      </w:r>
+    </w:p>
+    <w:p>
+      <w:pPr>
+        <w:rPr>
+          <w:lang w:val="en-GB" w:eastAsia="en-DK"/>
+        </w:rPr>
+      </w:pPr>
+      <w:r>
+        <w:rPr>
+          <w:lang w:val="en-GB" w:eastAsia="en-DK"/>
+        </w:rPr>
+        <w:t xml:space="preserve">Job queue entry {Job Queue Id} errored after {attempt number} </w:t>
+      </w:r>
+      <w:proofErr w:type="gramStart"/>
+      <w:r>
+        <w:rPr>
+          <w:lang w:val="en-GB" w:eastAsia="en-DK"/>
+        </w:rPr>
+        <w:t>attempts</w:t>
+      </w:r>
+      <w:proofErr w:type="gramEnd"/>
+    </w:p>
+    <w:p>
+      <w:pPr>
+        <w:rPr>
+          <w:lang w:val="en-GB" w:eastAsia="en-DK"/>
+        </w:rPr>
+      </w:pPr>
+      <w:r>
+        <w:rPr>
+          <w:lang w:val="en-GB" w:eastAsia="en-DK"/>
+        </w:rPr>
+        <w:t xml:space="preserve">Job queue entry run by </w:t>
+      </w:r>
+      <w:proofErr w:type="gramStart"/>
+      <w:r>
+        <w:rPr>
+          <w:lang w:val="en-GB" w:eastAsia="en-DK"/>
+        </w:rPr>
+        <w:t>user</w:t>
+      </w:r>
+      <w:proofErr w:type="gramEnd"/>
+    </w:p>
+    <w:p>
+      <w:pPr>
+        <w:rPr>
+          <w:lang w:val="en-GB" w:eastAsia="en-DK"/>
+        </w:rPr>
+      </w:pPr>
+      <w:r>
+        <w:rPr>
+          <w:lang w:val="en-GB" w:eastAsia="en-DK"/>
+        </w:rPr>
+        <w:t xml:space="preserve">Job queue entry rescheduled on </w:t>
+      </w:r>
+      <w:proofErr w:type="gramStart"/>
+      <w:r>
+        <w:rPr>
+          <w:lang w:val="en-GB" w:eastAsia="en-DK"/>
+        </w:rPr>
+        <w:t>login</w:t>
+      </w:r>
+      <w:proofErr w:type="gramEnd"/>
+    </w:p>
+    <w:p>
+      <w:pPr>
+        <w:rPr>
+          <w:lang w:val="en-GB" w:eastAsia="en-DK"/>
+        </w:rPr>
+      </w:pPr>
+      <w:r>
+        <w:rPr>
+          <w:lang w:val="en-GB" w:eastAsia="en-DK"/>
+        </w:rPr>
+        <w:br/>
+        <w:t>I want to highlight especially the first event. Use this to s</w:t>
+      </w:r>
+      <w:r>
+        <w:rPr>
+          <w:lang w:val="en-GB" w:eastAsia="en-DK"/>
+        </w:rPr>
+        <w:t>tart troubleshooting job queue errors where the entry has been stopped because it failed for the last time before being set in Error state. As an administrator, you want to know about job queue entries that are going into the final failed state and require manual intervention (restarting etc).</w:t>
+      </w:r>
+    </w:p>
+    <w:p>
+      <w:pPr>
+        <w:rPr>
+          <w:lang w:val="en-GB" w:eastAsia="en-DK"/>
+        </w:rPr>
+      </w:pPr>
+    </w:p>
+    <w:p>
+      <w:pPr>
+        <w:rPr>
+          <w:lang w:val="en-GB" w:eastAsia="en-DK"/>
+        </w:rPr>
+      </w:pPr>
+      <w:r>
+        <w:rPr>
+          <w:rFonts w:ascii="Segoe UI" w:hAnsi="Segoe UI" w:cs="Segoe UI"/>
+          <w:sz w:val="21"/>
+          <w:szCs w:val="21"/>
+          <w:shd w:val="clear" w:color="auto" w:fill="FFFFFF"/>
+        </w:rPr>
+        <w:t>For more information</w:t>
+      </w:r>
+      <w:r>
+        <w:rPr>
+          <w:rFonts w:ascii="Segoe UI" w:hAnsi="Segoe UI" w:cs="Segoe UI"/>
+          <w:sz w:val="21"/>
+          <w:szCs w:val="21"/>
+          <w:shd w:val="clear" w:color="auto" w:fill="FFFFFF"/>
+          <w:lang w:val="en-GB"/>
+        </w:rPr>
+        <w:t xml:space="preserve"> about the three events</w:t>
+      </w:r>
+      <w:r>
+        <w:rPr>
+          <w:rFonts w:ascii="Segoe UI" w:hAnsi="Segoe UI" w:cs="Segoe UI"/>
+          <w:sz w:val="21"/>
+          <w:szCs w:val="21"/>
+          <w:shd w:val="clear" w:color="auto" w:fill="FFFFFF"/>
+        </w:rPr>
+        <w:t>, see </w:t>
+      </w:r>
+      <w:r>
+        <w:rPr>
+          <w:rFonts w:ascii="Segoe UI" w:hAnsi="Segoe UI" w:cs="Segoe UI"/>
+          <w:sz w:val="21"/>
+          <w:szCs w:val="21"/>
+        </w:rPr>
+        <w:t xml:space="preserve"> </w:t>
+      </w:r>
+      <w:r>
+        <w:rPr>
+          <w:rFonts w:ascii="Segoe UI" w:hAnsi="Segoe UI" w:cs="Segoe UI"/>
+          <w:sz w:val="21"/>
+          <w:szCs w:val="21"/>
+        </w:rPr>
+        <w:br/>
+      </w:r>
+      <w:hyperlink r:id="rId7" w:history="1">
+        <w:r>
+          <w:rPr>
+            <w:rStyle w:val="Hyperlink"/>
+            <w:rFonts w:ascii="Segoe UI" w:hAnsi="Segoe UI" w:cs="Segoe UI"/>
+            <w:sz w:val="21"/>
+            <w:szCs w:val="21"/>
+          </w:rPr>
+          <w:t>https://learn.microsoft.com/en-us/dynamics365/business-central/dev-itpro/administration/telemetry-job-queue-lifecycle-trace</w:t>
+        </w:r>
+      </w:hyperlink>
+    </w:p>
+    <w:p>
+      <w:pPr>
+        <w:rPr>
+          <w:lang w:val="en-GB" w:eastAsia="en-DK"/>
+        </w:rPr>
+      </w:pPr>
+    </w:p>
+    <w:p>
+      <w:pPr>
+        <w:rPr>
+          <w:lang w:val="en-GB" w:eastAsia="en-DK"/>
+        </w:rPr>
+      </w:pPr>
+      <w:r>
+        <w:rPr>
+          <w:lang w:val="en-GB" w:eastAsia="en-DK"/>
+        </w:rPr>
+        <w:t>KQL code samples for job queue telemet</w:t>
+      </w:r>
+      <w:r>
+        <w:rPr>
+          <w:lang w:val="en-GB" w:eastAsia="en-DK"/>
+        </w:rPr>
+        <w:t>ry has also been updated with the new events:</w:t>
+      </w:r>
+    </w:p>
+    <w:p>
+      <w:pPr>
+        <w:rPr>
+          <w:lang w:val="en-GB" w:eastAsia="en-DK"/>
+        </w:rPr>
+      </w:pPr>
+      <w:hyperlink r:id="rId8" w:history="1">
+        <w:r>
+          <w:rPr>
+            <w:rStyle w:val="Hyperlink"/>
+            <w:lang w:val="en-GB" w:eastAsia="en-DK"/>
+          </w:rPr>
+          <w:t>https://github.com/microsoft/BCTech/blob/master/samples/AppInsights/KQL/Queries/ExampleQueriesForEachArea/JobQueue.kql</w:t>
+        </w:r>
+      </w:hyperlink>
+      <w:r>
+        <w:rPr>
+          <w:lang w:val="en-GB" w:eastAsia="en-DK"/>
+        </w:rPr>
+        <w:t xml:space="preserve"> </w:t>
+      </w:r>
+    </w:p>
+    <w:p>
+      <w:pPr>
+        <w:rPr>
+          <w:lang w:val="en-GB" w:eastAsia="en-DK"/>
+        </w:rPr>
+      </w:pPr>
+    </w:p>
+    <w:p>
+      <w:pPr>
+        <w:rPr>
+          <w:b/>
+          <w:bCs/>
+          <w:lang w:val="en-GB" w:eastAsia="en-DK"/>
+        </w:rPr>
+      </w:pPr>
+      <w:r>
+        <w:rPr>
+          <w:b/>
+          <w:bCs/>
+          <w:lang w:val="en-GB" w:eastAsia="en-DK"/>
+        </w:rPr>
         <w:t>Coming soon/in the works (no ETA given)</w:t>
       </w:r>
     </w:p>
@@ -557,7 +1166,58 @@
         <w:rPr>
           <w:lang w:val="en-GB" w:eastAsia="en-DK"/>
         </w:rPr>
-        <w:t xml:space="preserve">Onboarding telemetry (22.3): format data of date dimensions </w:t>
+        <w:t>PTE validation signal (coming in September 2023) (PTEs that were uploaded in the Extension management page and PTEs that block updates to next major)</w:t>
+      </w:r>
+    </w:p>
+    <w:p>
+      <w:pPr>
+        <w:rPr>
+          <w:lang w:val="en-GB" w:eastAsia="en-DK"/>
+        </w:rPr>
+      </w:pPr>
+      <w:r>
+        <w:rPr>
+          <w:lang w:val="en-GB" w:eastAsia="en-DK"/>
+        </w:rPr>
+        <w:t>Configuration of changelog (coming in 23.0)</w:t>
+      </w:r>
+    </w:p>
+    <w:p>
+      <w:pPr>
+        <w:rPr>
+          <w:lang w:val="en-GB" w:eastAsia="en-DK"/>
+        </w:rPr>
+      </w:pPr>
+      <w:r>
+        <w:rPr>
+          <w:lang w:val="en-GB" w:eastAsia="en-DK"/>
+        </w:rPr>
+        <w:t>Business Events lifecycle events (</w:t>
+      </w:r>
+      <w:r>
+        <w:rPr>
+          <w:lang w:val="en-GB" w:eastAsia="en-DK"/>
+        </w:rPr>
+        <w:t>coming in 23.0</w:t>
+      </w:r>
+      <w:r>
+        <w:rPr>
+          <w:lang w:val="en-GB" w:eastAsia="en-DK"/>
+        </w:rPr>
+        <w:t>)</w:t>
+      </w:r>
+    </w:p>
+    <w:p>
+      <w:pPr>
+        <w:rPr>
+          <w:lang w:val="en-GB" w:eastAsia="en-DK"/>
+        </w:rPr>
+      </w:pPr>
+      <w:r>
+        <w:rPr>
+          <w:lang w:val="en-GB" w:eastAsia="en-DK"/>
+        </w:rPr>
+        <w:t xml:space="preserve">Onboarding telemetry: format data of date dimensions </w:t>
       </w:r>
     </w:p>
     <w:p>
@@ -579,19 +1239,6 @@
           <w:lang w:val="en-GB" w:eastAsia="en-DK"/>
         </w:rPr>
       </w:pPr>
-      <w:r>
-        <w:rPr>
-          <w:lang w:val="en-GB" w:eastAsia="en-DK"/>
-        </w:rPr>
-        <w:t>PTE validation signal (PTEs that block updates to next major)</w:t>
-      </w:r>
-    </w:p>
-    <w:p>
-      <w:pPr>
-        <w:rPr>
-          <w:lang w:val="en-GB" w:eastAsia="en-DK"/>
-        </w:rPr>
-      </w:pPr>
     </w:p>
     <w:p/>
     <w:p>
@@ -618,6 +1265,369 @@
     <w:p>
       <w:pPr>
         <w:rPr>
+          <w:b/>
+          <w:bCs/>
+          <w:lang w:val="en-GB"/>
+        </w:rPr>
+      </w:pPr>
+      <w:r>
+        <w:rPr>
+          <w:b/>
+          <w:bCs/>
+          <w:lang w:val="en-GB"/>
+        </w:rPr>
+        <w:t>Long running AL methods</w:t>
+      </w:r>
+    </w:p>
+    <w:p>
+      <w:pPr>
+        <w:rPr>
+          <w:lang w:val="en-GB"/>
+        </w:rPr>
+      </w:pPr>
+      <w:r>
+        <w:rPr>
+          <w:lang w:val="en-GB"/>
+        </w:rPr>
+        <w:t>The d</w:t>
+      </w:r>
+      <w:r>
+        <w:rPr>
+          <w:lang w:val="en-GB"/>
+        </w:rPr>
+        <w:t>ocumentation for telemetry on long running AL methods now includes copy-to-clipboard KQL sample code for easy performance troubleshooting.</w:t>
+      </w:r>
+    </w:p>
+    <w:p>
+      <w:pPr>
+        <w:rPr>
+          <w:lang w:val="en-GB"/>
+        </w:rPr>
+      </w:pPr>
+      <w:r>
+        <w:rPr>
+          <w:lang w:val="en-GB"/>
+        </w:rPr>
+        <w:t xml:space="preserve">Read more here: </w:t>
+      </w:r>
+      <w:hyperlink r:id="rId9" w:anchor="sample-kql-code-for-analyzing-al-method-performance" w:history="1">
+        <w:r>
+          <w:rPr>
+            <w:rStyle w:val="Hyperlink"/>
+            <w:lang w:val="en-GB"/>
+          </w:rPr>
+          <w:t>https://learn.microsoft.com/en-us/dynamics365/business-central/dev-itpro/administration/telemetry-al-method-trace#sample-kql-code-for-analyzing-al-method-performance</w:t>
+        </w:r>
+      </w:hyperlink>
+      <w:r>
+        <w:rPr>
+          <w:lang w:val="en-GB"/>
+        </w:rPr>
+        <w:t xml:space="preserve"> </w:t>
+      </w:r>
+    </w:p>
+    <w:p>
+      <w:pPr>
+        <w:rPr>
+          <w:lang w:val="en-GB"/>
+        </w:rPr>
+      </w:pPr>
+    </w:p>
+    <w:p>
+      <w:pPr>
+        <w:rPr>
+          <w:b/>
+          <w:bCs/>
+          <w:lang w:val="en-GB"/>
+        </w:rPr>
+      </w:pPr>
+      <w:r>
+        <w:rPr>
+          <w:b/>
+          <w:bCs/>
+          <w:lang w:val="en-GB"/>
+        </w:rPr>
+        <w:t>Job Queue</w:t>
+      </w:r>
+    </w:p>
+    <w:p>
+      <w:pPr>
+        <w:rPr>
+          <w:rFonts w:ascii="Segoe UI" w:hAnsi="Segoe UI" w:cs="Segoe UI"/>
+          <w:sz w:val="21"/>
+          <w:szCs w:val="21"/>
+          <w:shd w:val="clear" w:color="auto" w:fill="FFFFFF"/>
+        </w:rPr>
+      </w:pPr>
+      <w:r>
+        <w:rPr>
+          <w:rFonts w:ascii="Segoe UI" w:hAnsi="Segoe UI" w:cs="Segoe UI"/>
+          <w:sz w:val="21"/>
+          <w:szCs w:val="21"/>
+          <w:shd w:val="clear" w:color="auto" w:fill="FFFFFF"/>
+        </w:rPr>
+        <w:t>We updated the docs for Dynamics 365 Business Central job queue telemetry to show</w:t>
+      </w:r>
+      <w:r>
+        <w:rPr>
+          <w:rFonts w:ascii="Segoe UI" w:hAnsi="Segoe UI" w:cs="Segoe UI"/>
+          <w:sz w:val="21"/>
+          <w:szCs w:val="21"/>
+        </w:rPr>
+        <w:br/>
+      </w:r>
+      <w:r>
+        <w:rPr>
+          <w:rFonts w:ascii="Segoe UI" w:hAnsi="Segoe UI" w:cs="Segoe UI"/>
+          <w:sz w:val="21"/>
+          <w:szCs w:val="21"/>
+          <w:shd w:val="clear" w:color="auto" w:fill="FFFFFF"/>
+        </w:rPr>
+        <w:t>three new events</w:t>
+      </w:r>
+      <w:r>
+        <w:rPr>
+          <w:rFonts w:ascii="Segoe UI" w:hAnsi="Segoe UI" w:cs="Segoe UI"/>
+          <w:sz w:val="21"/>
+          <w:szCs w:val="21"/>
+          <w:shd w:val="clear" w:color="auto" w:fill="FFFFFF"/>
+          <w:lang w:val="en-GB"/>
+        </w:rPr>
+        <w:t xml:space="preserve"> (see above)</w:t>
+      </w:r>
+      <w:r>
+        <w:rPr>
+          <w:rFonts w:ascii="Segoe UI" w:hAnsi="Segoe UI" w:cs="Segoe UI"/>
+          <w:sz w:val="21"/>
+          <w:szCs w:val="21"/>
+        </w:rPr>
+        <w:br/>
+      </w:r>
+      <w:r>
+        <w:rPr>
+          <w:rFonts w:ascii="Segoe UI" w:hAnsi="Segoe UI" w:cs="Segoe UI"/>
+          <w:sz w:val="21"/>
+          <w:szCs w:val="21"/>
+          <w:shd w:val="clear" w:color="auto" w:fill="FFFFFF"/>
+        </w:rPr>
+        <w:t>paragraphs on troubleshooting job queues with telemetry and on alerting on job queues with telemetry</w:t>
+      </w:r>
+      <w:r>
+        <w:rPr>
+          <w:rFonts w:ascii="Segoe UI" w:hAnsi="Segoe UI" w:cs="Segoe UI"/>
+          <w:sz w:val="21"/>
+          <w:szCs w:val="21"/>
+        </w:rPr>
+        <w:br/>
+      </w:r>
+      <w:r>
+        <w:rPr>
+          <w:rFonts w:ascii="Segoe UI" w:hAnsi="Segoe UI" w:cs="Segoe UI"/>
+          <w:sz w:val="21"/>
+          <w:szCs w:val="21"/>
+          <w:shd w:val="clear" w:color="auto" w:fill="FFFFFF"/>
+        </w:rPr>
+        <w:t>KQL samples</w:t>
+      </w:r>
+      <w:r>
+        <w:rPr>
+          <w:rFonts w:ascii="Segoe UI" w:hAnsi="Segoe UI" w:cs="Segoe UI"/>
+          <w:sz w:val="21"/>
+          <w:szCs w:val="21"/>
+        </w:rPr>
+        <w:br/>
+      </w:r>
+      <w:r>
+        <w:rPr>
+          <w:rFonts w:ascii="Segoe UI" w:hAnsi="Segoe UI" w:cs="Segoe UI"/>
+          <w:sz w:val="21"/>
+          <w:szCs w:val="21"/>
+        </w:rPr>
+        <w:br/>
+      </w:r>
+      <w:r>
+        <w:rPr>
+          <w:rFonts w:ascii="Segoe UI" w:hAnsi="Segoe UI" w:cs="Segoe UI"/>
+          <w:sz w:val="21"/>
+          <w:szCs w:val="21"/>
+          <w:shd w:val="clear" w:color="auto" w:fill="FFFFFF"/>
+        </w:rPr>
+        <w:t>For more information, see </w:t>
+      </w:r>
+      <w:r>
+        <w:rPr>
+          <w:rFonts w:ascii="Segoe UI" w:hAnsi="Segoe UI" w:cs="Segoe UI"/>
+          <w:sz w:val="21"/>
+          <w:szCs w:val="21"/>
+        </w:rPr>
+        <w:t xml:space="preserve"> </w:t>
+      </w:r>
+      <w:r>
+        <w:rPr>
+          <w:rFonts w:ascii="Segoe UI" w:hAnsi="Segoe UI" w:cs="Segoe UI"/>
+          <w:sz w:val="21"/>
+          <w:szCs w:val="21"/>
+        </w:rPr>
+        <w:br/>
+      </w:r>
+      <w:hyperlink r:id="rId10" w:history="1">
+        <w:r>
+          <w:rPr>
+            <w:rStyle w:val="Hyperlink"/>
+            <w:rFonts w:ascii="Segoe UI" w:hAnsi="Segoe UI" w:cs="Segoe UI"/>
+            <w:sz w:val="21"/>
+            <w:szCs w:val="21"/>
+          </w:rPr>
+          <w:t>https://learn.microsoft.com/en-us/dynamics365/business-central/dev-itpro/administration/telemetry-job-queue-lifecycle-trace</w:t>
+        </w:r>
+      </w:hyperlink>
+      <w:r>
+        <w:rPr>
+          <w:rFonts w:ascii="Segoe UI" w:hAnsi="Segoe UI" w:cs="Segoe UI"/>
+          <w:sz w:val="21"/>
+          <w:szCs w:val="21"/>
+          <w:lang w:val="en-GB"/>
+        </w:rPr>
+        <w:t xml:space="preserve"> </w:t>
+      </w:r>
+      <w:r>
+        <w:rPr>
+          <w:rFonts w:ascii="Segoe UI" w:hAnsi="Segoe UI" w:cs="Segoe UI"/>
+          <w:sz w:val="21"/>
+          <w:szCs w:val="21"/>
+        </w:rPr>
+        <w:br/>
+      </w:r>
+    </w:p>
+    <w:p>
+      <w:pPr>
+        <w:rPr>
+          <w:rFonts w:ascii="Segoe UI" w:hAnsi="Segoe UI" w:cs="Segoe UI"/>
+          <w:sz w:val="21"/>
+          <w:szCs w:val="21"/>
+          <w:shd w:val="clear" w:color="auto" w:fill="FFFFFF"/>
+        </w:rPr>
+      </w:pPr>
+      <w:r>
+        <w:rPr>
+          <w:rFonts w:ascii="Segoe UI" w:hAnsi="Segoe UI" w:cs="Segoe UI"/>
+          <w:sz w:val="21"/>
+          <w:szCs w:val="21"/>
+          <w:shd w:val="clear" w:color="auto" w:fill="FFFFFF"/>
+        </w:rPr>
+        <w:t xml:space="preserve">The KQL code samples for job queue telemetry also got a huge makeover, check out the naming of custom dimensions in the code examples (telemetry events are treated as an API, so not trivial </w:t>
+      </w:r>
+      <w:r>
+        <w:rPr>
+          <w:rFonts w:ascii="Segoe UI" w:hAnsi="Segoe UI" w:cs="Segoe UI"/>
+          <w:sz w:val="21"/>
+          <w:szCs w:val="21"/>
+          <w:shd w:val="clear" w:color="auto" w:fill="FFFFFF"/>
+        </w:rPr>
+        <w:lastRenderedPageBreak/>
+        <w:t>to rename existing things)</w:t>
+      </w:r>
+      <w:r>
+        <w:rPr>
+          <w:rFonts w:ascii="Segoe UI" w:hAnsi="Segoe UI" w:cs="Segoe UI"/>
+          <w:sz w:val="21"/>
+          <w:szCs w:val="21"/>
+        </w:rPr>
+        <w:br/>
+      </w:r>
+      <w:r>
+        <w:rPr>
+          <w:rFonts w:ascii="Segoe UI" w:hAnsi="Segoe UI" w:cs="Segoe UI"/>
+          <w:sz w:val="21"/>
+          <w:szCs w:val="21"/>
+        </w:rPr>
+        <w:br/>
+      </w:r>
+      <w:r>
+        <w:rPr>
+          <w:rFonts w:ascii="Segoe UI" w:hAnsi="Segoe UI" w:cs="Segoe UI"/>
+          <w:sz w:val="21"/>
+          <w:szCs w:val="21"/>
+          <w:shd w:val="clear" w:color="auto" w:fill="FFFFFF"/>
+        </w:rPr>
+        <w:t>For more information,</w:t>
+      </w:r>
+      <w:r>
+        <w:rPr>
+          <w:rFonts w:ascii="Segoe UI" w:hAnsi="Segoe UI" w:cs="Segoe UI"/>
+          <w:sz w:val="21"/>
+          <w:szCs w:val="21"/>
+          <w:shd w:val="clear" w:color="auto" w:fill="FFFFFF"/>
+          <w:lang w:val="en-GB"/>
+        </w:rPr>
+        <w:t xml:space="preserve"> </w:t>
+      </w:r>
+      <w:r>
+        <w:rPr>
+          <w:rFonts w:ascii="Segoe UI" w:hAnsi="Segoe UI" w:cs="Segoe UI"/>
+          <w:sz w:val="21"/>
+          <w:szCs w:val="21"/>
+          <w:shd w:val="clear" w:color="auto" w:fill="FFFFFF"/>
+        </w:rPr>
+        <w:t>see </w:t>
+      </w:r>
+      <w:hyperlink r:id="rId11" w:history="1">
+        <w:r>
+          <w:rPr>
+            <w:rStyle w:val="Hyperlink"/>
+            <w:rFonts w:ascii="Segoe UI" w:hAnsi="Segoe UI" w:cs="Segoe UI"/>
+            <w:sz w:val="21"/>
+            <w:szCs w:val="21"/>
+            <w:shd w:val="clear" w:color="auto" w:fill="FFFFFF"/>
+          </w:rPr>
+          <w:t>https://github.com/microsoft/BCTech/blob/master/samples/AppInsights/KQL/Queries/ExampleQueriesForEachArea/JobQueue.kql</w:t>
+        </w:r>
+      </w:hyperlink>
+      <w:r>
+        <w:rPr>
+          <w:rFonts w:ascii="Segoe UI" w:hAnsi="Segoe UI" w:cs="Segoe UI"/>
+          <w:sz w:val="21"/>
+          <w:szCs w:val="21"/>
+          <w:shd w:val="clear" w:color="auto" w:fill="FFFFFF"/>
+        </w:rPr>
+        <w:t xml:space="preserve"> </w:t>
+      </w:r>
+    </w:p>
+    <w:p>
+      <w:pPr>
+        <w:rPr>
+          <w:lang w:val="en-GB"/>
+        </w:rPr>
+      </w:pPr>
+      <w:r>
+        <w:rPr>
+          <w:rFonts w:ascii="Segoe UI" w:hAnsi="Segoe UI" w:cs="Segoe UI"/>
+          <w:sz w:val="21"/>
+          <w:szCs w:val="21"/>
+        </w:rPr>
+        <w:t xml:space="preserve"> </w:t>
+      </w:r>
+      <w:r>
+        <w:rPr>
+          <w:rFonts w:ascii="Segoe UI" w:hAnsi="Segoe UI" w:cs="Segoe UI"/>
+          <w:sz w:val="21"/>
+          <w:szCs w:val="21"/>
+        </w:rPr>
+        <w:br/>
+      </w:r>
+      <w:r>
+        <w:rPr>
+          <w:rFonts w:ascii="Segoe UI" w:hAnsi="Segoe UI" w:cs="Segoe UI"/>
+          <w:sz w:val="21"/>
+          <w:szCs w:val="21"/>
+          <w:shd w:val="clear" w:color="auto" w:fill="FFFFFF"/>
+        </w:rPr>
+        <w:t>Check it out and let me know if you think we can do more.</w:t>
+      </w:r>
+    </w:p>
+    <w:p>
+      <w:pPr>
+        <w:rPr>
           <w:lang w:val="en-GB"/>
         </w:rPr>
       </w:pPr>
@@ -639,15 +1649,129 @@
     <w:p>
       <w:pPr>
         <w:rPr>
+          <w:b/>
+          <w:bCs/>
           <w:lang w:val="en-US"/>
         </w:rPr>
       </w:pPr>
-    </w:p>
-    <w:p>
-      <w:pPr>
-        <w:rPr>
+      <w:r>
+        <w:rPr>
+          <w:b/>
+          <w:bCs/>
           <w:lang w:val="en-US"/>
         </w:rPr>
+        <w:t>Copy environment will keep the telemetry connection string.</w:t>
+      </w:r>
+    </w:p>
+    <w:p>
+      <w:r>
+        <w:t xml:space="preserve">The environment settings set in the admin </w:t>
+      </w:r>
+      <w:proofErr w:type="spellStart"/>
+      <w:r>
+        <w:t>center</w:t>
+      </w:r>
+      <w:proofErr w:type="spellEnd"/>
+      <w:r>
+        <w:t>, including the Application Insights connection string and update window, are copied over to the target environment</w:t>
+      </w:r>
+      <w:r>
+        <w:rPr>
+          <w:lang w:val="en-GB"/>
+        </w:rPr>
+        <w:t xml:space="preserve"> when copying an environment</w:t>
+      </w:r>
+      <w:r>
+        <w:t>. If you don't want the target environment to emit telemetry to the same Application Insights resource as the source environment, you can remove or change the connection string after the copy completes or use Data Collection Rules on the Application Insights resource to filter out telemetry from any environments from which you don't want to collect telemetry on that resource.</w:t>
+      </w:r>
+    </w:p>
+    <w:p/>
+    <w:p>
+      <w:pPr>
+        <w:rPr>
+          <w:lang w:val="en-GB"/>
+        </w:rPr>
+      </w:pPr>
+      <w:r>
+        <w:rPr>
+          <w:lang w:val="en-GB"/>
+        </w:rPr>
+        <w:t xml:space="preserve">For more information, see </w:t>
+      </w:r>
+      <w:hyperlink r:id="rId12" w:anchor="environment-copies" w:history="1">
+        <w:r>
+          <w:rPr>
+            <w:rStyle w:val="Hyperlink"/>
+            <w:lang w:val="en-GB"/>
+          </w:rPr>
+          <w:t>https://learn.microsoft.com/en-us/dynamics365/business-central/dev-itpro/administration/tenant-admin-center-environments-copy#environment-copies</w:t>
+        </w:r>
+      </w:hyperlink>
+      <w:r>
+        <w:rPr>
+          <w:lang w:val="en-GB"/>
+        </w:rPr>
+        <w:t xml:space="preserve"> </w:t>
+      </w:r>
+    </w:p>
+    <w:p/>
+    <w:p>
+      <w:pPr>
+        <w:rPr>
+          <w:b/>
+          <w:bCs/>
+          <w:lang w:val="en-US"/>
+        </w:rPr>
+      </w:pPr>
+      <w:r>
+        <w:rPr>
+          <w:b/>
+          <w:bCs/>
+          <w:lang w:val="en-US"/>
+        </w:rPr>
+        <w:t>Azure Data Explorer KQL cheat sheets</w:t>
+      </w:r>
+    </w:p>
+    <w:p>
+      <w:pPr>
+        <w:rPr>
+          <w:lang w:val="en-US"/>
+        </w:rPr>
+      </w:pPr>
+      <w:r>
+        <w:rPr>
+          <w:lang w:val="en-US"/>
+        </w:rPr>
+        <w:t xml:space="preserve">The team behind KQL </w:t>
+      </w:r>
+    </w:p>
+    <w:p>
+      <w:pPr>
+        <w:rPr>
+          <w:lang w:val="en-US"/>
+        </w:rPr>
+      </w:pPr>
+      <w:hyperlink r:id="rId13" w:history="1">
+        <w:r>
+          <w:rPr>
+            <w:rStyle w:val="Hyperlink"/>
+            <w:lang w:val="en-US"/>
+          </w:rPr>
+          <w:t>https://techcommunity.microsoft.com/t5/azure-data-explorer-blog/azure-data-explorer-kql-cheat-sheets/ba-p/1057404</w:t>
+        </w:r>
+      </w:hyperlink>
+      <w:r>
+        <w:rPr>
+          <w:lang w:val="en-US"/>
+        </w:rPr>
+        <w:t xml:space="preserve"> </w:t>
+      </w:r>
+    </w:p>
+    <w:p>
+      <w:pPr>
+        <w:rPr>
+          <w:lang w:val="en-US"/>
+        </w:rPr>
       </w:pPr>
     </w:p>
     <w:p>
@@ -680,21 +1804,294 @@
     <w:p>
       <w:pPr>
         <w:rPr>
-          <w:lang w:val="en-GB" w:eastAsia="en-DK"/>
-        </w:rPr>
-      </w:pPr>
-      <w:r>
-        <w:rPr>
-          <w:highlight w:val="yellow"/>
-          <w:lang w:val="en-GB" w:eastAsia="en-DK"/>
-        </w:rPr>
-        <w:t>XXX</w:t>
-      </w:r>
-    </w:p>
-    <w:p>
-      <w:pPr>
-        <w:rPr>
-          <w:lang w:val="en-GB" w:eastAsia="en-DK"/>
+          <w:lang w:val="en-GB"/>
+        </w:rPr>
+      </w:pPr>
+      <w:r>
+        <w:rPr>
+          <w:lang w:val="en-GB"/>
+        </w:rPr>
+        <w:t xml:space="preserve">Microsoft MVP </w:t>
+      </w:r>
+      <w:r>
+        <w:rPr>
+          <w:lang w:val="en-GB"/>
+        </w:rPr>
+        <w:t>Eric Wauters</w:t>
+      </w:r>
+      <w:r>
+        <w:rPr>
+          <w:lang w:val="en-GB"/>
+        </w:rPr>
+        <w:t xml:space="preserve"> aka Waldo wrote a blog post on how to </w:t>
+      </w:r>
+      <w:proofErr w:type="spellStart"/>
+      <w:r>
+        <w:rPr>
+          <w:lang w:val="en-GB"/>
+        </w:rPr>
+        <w:t>a</w:t>
+      </w:r>
+      <w:r>
+        <w:rPr>
+          <w:lang w:val="en-GB"/>
+        </w:rPr>
+        <w:t>nalyz</w:t>
+      </w:r>
+      <w:r>
+        <w:rPr>
+          <w:lang w:val="en-GB"/>
+        </w:rPr>
+        <w:t>e</w:t>
+      </w:r>
+      <w:proofErr w:type="spellEnd"/>
+      <w:r>
+        <w:rPr>
+          <w:lang w:val="en-GB"/>
+        </w:rPr>
+        <w:t xml:space="preserve"> deadlocks at a specific custome</w:t>
+      </w:r>
+      <w:r>
+        <w:rPr>
+          <w:lang w:val="en-GB"/>
+        </w:rPr>
+        <w:t xml:space="preserve">r using telemetry: </w:t>
+      </w:r>
+    </w:p>
+    <w:p>
+      <w:pPr>
+        <w:rPr>
+          <w:lang w:val="en-GB"/>
+        </w:rPr>
+      </w:pPr>
+      <w:hyperlink r:id="rId14" w:history="1">
+        <w:r>
+          <w:rPr>
+            <w:rStyle w:val="Hyperlink"/>
+            <w:lang w:val="en-GB"/>
+          </w:rPr>
+          <w:t>https://www.waldo.be/2023/08/31/analyzing-deadlocks-in-business-central-with-telemetry/</w:t>
+        </w:r>
+      </w:hyperlink>
+      <w:r>
+        <w:rPr>
+          <w:lang w:val="en-GB"/>
+        </w:rPr>
+        <w:t xml:space="preserve"> </w:t>
+      </w:r>
+    </w:p>
+    <w:p>
+      <w:pPr>
+        <w:rPr>
+          <w:lang w:val="en-GB"/>
+        </w:rPr>
+      </w:pPr>
+    </w:p>
+    <w:p>
+      <w:pPr>
+        <w:rPr>
+          <w:lang w:val="en-GB"/>
+        </w:rPr>
+      </w:pPr>
+      <w:r>
+        <w:rPr>
+          <w:lang w:val="en-GB"/>
+        </w:rPr>
+        <w:t xml:space="preserve">James Pearson wrote a blog post about </w:t>
+      </w:r>
+      <w:r>
+        <w:rPr>
+          <w:lang w:val="en-GB"/>
+        </w:rPr>
+        <w:t>Using the Dynamic Data Type in KQL</w:t>
+      </w:r>
+      <w:r>
+        <w:rPr>
+          <w:lang w:val="en-GB"/>
+        </w:rPr>
+        <w:t xml:space="preserve">, </w:t>
+      </w:r>
+      <w:proofErr w:type="gramStart"/>
+      <w:r>
+        <w:rPr>
+          <w:lang w:val="en-GB"/>
+        </w:rPr>
+        <w:t>see</w:t>
+      </w:r>
+      <w:proofErr w:type="gramEnd"/>
+      <w:r>
+        <w:rPr>
+          <w:lang w:val="en-GB"/>
+        </w:rPr>
+        <w:t xml:space="preserve"> </w:t>
+      </w:r>
+    </w:p>
+    <w:p>
+      <w:pPr>
+        <w:rPr>
+          <w:lang w:val="en-GB" w:eastAsia="en-DK"/>
+        </w:rPr>
+      </w:pPr>
+      <w:hyperlink r:id="rId15" w:history="1">
+        <w:r>
+          <w:rPr>
+            <w:rStyle w:val="Hyperlink"/>
+            <w:lang w:val="en-GB" w:eastAsia="en-DK"/>
+          </w:rPr>
+          <w:t>https://jpearson.blog/2023/08/22/using-the-dynamic-data-type-in-kql/</w:t>
+        </w:r>
+      </w:hyperlink>
+      <w:r>
+        <w:rPr>
+          <w:lang w:val="en-GB" w:eastAsia="en-DK"/>
+        </w:rPr>
+        <w:t xml:space="preserve"> </w:t>
+      </w:r>
+    </w:p>
+    <w:p>
+      <w:pPr>
+        <w:rPr>
+          <w:lang w:val="en-GB" w:eastAsia="en-DK"/>
+        </w:rPr>
+      </w:pPr>
+    </w:p>
+    <w:p>
+      <w:pPr>
+        <w:rPr>
+          <w:lang w:val="en-GB" w:eastAsia="en-DK"/>
+        </w:rPr>
+      </w:pPr>
+      <w:r>
+        <w:rPr>
+          <w:lang w:val="en-GB" w:eastAsia="en-DK"/>
+        </w:rPr>
+        <w:lastRenderedPageBreak/>
+        <w:t xml:space="preserve">I was guest in the podcast </w:t>
+      </w:r>
+      <w:r>
+        <w:rPr>
+          <w:i/>
+          <w:iCs/>
+          <w:lang w:eastAsia="en-DK"/>
+        </w:rPr>
+        <w:t>In the Dynamics Corner Chair</w:t>
+      </w:r>
+      <w:r>
+        <w:rPr>
+          <w:lang w:eastAsia="en-DK"/>
+        </w:rPr>
+        <w:t xml:space="preserve"> </w:t>
+      </w:r>
+      <w:r>
+        <w:rPr>
+          <w:lang w:val="en-GB" w:eastAsia="en-DK"/>
+        </w:rPr>
+        <w:t xml:space="preserve">by </w:t>
+      </w:r>
+      <w:r>
+        <w:rPr>
+          <w:lang w:val="en-GB" w:eastAsia="en-DK"/>
+        </w:rPr>
+        <w:t xml:space="preserve">Brad Prendergast </w:t>
+      </w:r>
+      <w:r>
+        <w:rPr>
+          <w:lang w:val="en-GB" w:eastAsia="en-DK"/>
+        </w:rPr>
+        <w:t xml:space="preserve">and </w:t>
+      </w:r>
+      <w:r>
+        <w:rPr>
+          <w:lang w:val="en-GB" w:eastAsia="en-DK"/>
+        </w:rPr>
+        <w:t>Kristoffer Ruyeras</w:t>
+      </w:r>
+      <w:r>
+        <w:rPr>
+          <w:lang w:val="en-GB" w:eastAsia="en-DK"/>
+        </w:rPr>
+        <w:t>. The episode was called “</w:t>
+      </w:r>
+      <w:r>
+        <w:rPr>
+          <w:lang w:eastAsia="en-DK"/>
+        </w:rPr>
+        <w:t>Save the World a Little Every Day</w:t>
+      </w:r>
+      <w:r>
+        <w:rPr>
+          <w:lang w:val="en-GB" w:eastAsia="en-DK"/>
+        </w:rPr>
+        <w:t xml:space="preserve">” and has a lot if telemetry insights (among other things). </w:t>
+      </w:r>
+      <w:r>
+        <w:rPr>
+          <w:lang w:val="da-DK" w:eastAsia="en-DK"/>
+        </w:rPr>
+        <w:t xml:space="preserve">For </w:t>
+      </w:r>
+      <w:proofErr w:type="gramStart"/>
+      <w:r>
+        <w:rPr>
+          <w:lang w:val="da-DK" w:eastAsia="en-DK"/>
+        </w:rPr>
+        <w:t>m</w:t>
+      </w:r>
+      <w:r>
+        <w:rPr>
+          <w:lang w:val="da-DK" w:eastAsia="en-DK"/>
+        </w:rPr>
+        <w:t>ore</w:t>
+      </w:r>
+      <w:proofErr w:type="gramEnd"/>
+      <w:r>
+        <w:rPr>
+          <w:lang w:val="da-DK" w:eastAsia="en-DK"/>
+        </w:rPr>
+        <w:t xml:space="preserve"> information, </w:t>
+      </w:r>
+      <w:proofErr w:type="spellStart"/>
+      <w:r>
+        <w:rPr>
+          <w:lang w:val="da-DK" w:eastAsia="en-DK"/>
+        </w:rPr>
+        <w:t>see</w:t>
+      </w:r>
+      <w:proofErr w:type="spellEnd"/>
+    </w:p>
+    <w:p>
+      <w:pPr>
+        <w:rPr>
+          <w:lang w:val="da-DK" w:eastAsia="en-DK"/>
+        </w:rPr>
+      </w:pPr>
+      <w:hyperlink r:id="rId16" w:history="1">
+        <w:r>
+          <w:rPr>
+            <w:rStyle w:val="Hyperlink"/>
+            <w:lang w:val="da-DK" w:eastAsia="en-DK"/>
+          </w:rPr>
+          <w:t>https://www.dynamicscorner.com/2023/09/episode-232-in-the-dynamics-corner-chair-save-the-world-a-little-every-day/</w:t>
+        </w:r>
+      </w:hyperlink>
+      <w:r>
+        <w:rPr>
+          <w:lang w:val="da-DK" w:eastAsia="en-DK"/>
+        </w:rPr>
+        <w:t xml:space="preserve"> </w:t>
+      </w:r>
+    </w:p>
+    <w:p>
+      <w:pPr>
+        <w:rPr>
+          <w:lang w:eastAsia="en-DK"/>
+        </w:rPr>
+      </w:pPr>
+    </w:p>
+    <w:p>
+      <w:pPr>
+        <w:rPr>
+          <w:lang w:eastAsia="en-DK"/>
         </w:rPr>
       </w:pPr>
     </w:p>
@@ -737,7 +2134,7 @@
         </w:rPr>
         <w:t xml:space="preserve">Blogs: </w:t>
       </w:r>
-      <w:hyperlink r:id="rId5" w:history="1">
+      <w:hyperlink r:id="rId17" w:history="1">
         <w:r>
           <w:rPr>
             <w:rStyle w:val="Hyperlink"/>
@@ -765,7 +2162,7 @@
         </w:rPr>
         <w:t xml:space="preserve">Videos: </w:t>
       </w:r>
-      <w:hyperlink r:id="rId6" w:history="1">
+      <w:hyperlink r:id="rId18" w:history="1">
         <w:r>
           <w:rPr>
             <w:rStyle w:val="Hyperlink"/>
@@ -965,7 +2362,7 @@
           <w:lang w:val="en-GB"/>
         </w:rPr>
       </w:pPr>
-      <w:hyperlink r:id="rId7" w:history="1">
+      <w:hyperlink r:id="rId19" w:history="1">
         <w:r>
           <w:rPr>
             <w:rStyle w:val="Hyperlink"/>
@@ -1027,7 +2424,7 @@
           <w:lang w:val="en-GB"/>
         </w:rPr>
       </w:pPr>
-      <w:hyperlink r:id="rId8" w:history="1">
+      <w:hyperlink r:id="rId20" w:history="1">
         <w:r>
           <w:rPr>
             <w:rStyle w:val="Hyperlink"/>
@@ -1259,6 +2656,119 @@
     </w:lvl>
   </w:abstractNum>
   <w:abstractNum w:abstractNumId="2" w15:restartNumberingAfterBreak="0">
+    <w:nsid w:val="120D2857"/>
+    <w:multiLevelType w:val="hybridMultilevel"/>
+    <w:tmpl w:val="7D407830"/>
+    <w:lvl w:ilvl="0" w:tplc="04060001">
+      <w:start w:val="1"/>
+      <w:numFmt w:val="bullet"/>
+      <w:lvlText w:val=""/>
+      <w:lvlJc w:val="left"/>
+      <w:pPr>
+        <w:ind w:left="720" w:hanging="360"/>
+      </w:pPr>
+      <w:rPr>
+        <w:rFonts w:ascii="Symbol" w:hAnsi="Symbol" w:hint="default"/>
+      </w:rPr>
+    </w:lvl>
+    <w:lvl w:ilvl="1" w:tplc="04060003" w:tentative="1">
+      <w:start w:val="1"/>
+      <w:numFmt w:val="bullet"/>
+      <w:lvlText w:val="o"/>
+      <w:lvlJc w:val="left"/>
+      <w:pPr>
+        <w:ind w:left="1440" w:hanging="360"/>
+      </w:pPr>
+      <w:rPr>
+        <w:rFonts w:ascii="Courier New" w:hAnsi="Courier New" w:cs="Courier New" w:hint="default"/>
+      </w:rPr>
+    </w:lvl>
+    <w:lvl w:ilvl="2" w:tplc="04060005" w:tentative="1">
+      <w:start w:val="1"/>
+      <w:numFmt w:val="bullet"/>
+      <w:lvlText w:val=""/>
+      <w:lvlJc w:val="left"/>
+      <w:pPr>
+        <w:ind w:left="2160" w:hanging="360"/>
+      </w:pPr>
+      <w:rPr>
+        <w:rFonts w:ascii="Wingdings" w:hAnsi="Wingdings" w:hint="default"/>
+      </w:rPr>
+    </w:lvl>
+    <w:lvl w:ilvl="3" w:tplc="04060001" w:tentative="1">
+      <w:start w:val="1"/>
+      <w:numFmt w:val="bullet"/>
+      <w:lvlText w:val=""/>
+      <w:lvlJc w:val="left"/>
+      <w:pPr>
+        <w:ind w:left="2880" w:hanging="360"/>
+      </w:pPr>
+      <w:rPr>
+        <w:rFonts w:ascii="Symbol" w:hAnsi="Symbol" w:hint="default"/>
+      </w:rPr>
+    </w:lvl>
+    <w:lvl w:ilvl="4" w:tplc="04060003" w:tentative="1">
+      <w:start w:val="1"/>
+      <w:numFmt w:val="bullet"/>
+      <w:lvlText w:val="o"/>
+      <w:lvlJc w:val="left"/>
+      <w:pPr>
+        <w:ind w:left="3600" w:hanging="360"/>
+      </w:pPr>
+      <w:rPr>
+        <w:rFonts w:ascii="Courier New" w:hAnsi="Courier New" w:cs="Courier New" w:hint="default"/>
+      </w:rPr>
+    </w:lvl>
+    <w:lvl w:ilvl="5" w:tplc="04060005" w:tentative="1">
+      <w:start w:val="1"/>
+      <w:numFmt w:val="bullet"/>
+      <w:lvlText w:val=""/>
+      <w:lvlJc w:val="left"/>
+      <w:pPr>
+        <w:ind w:left="4320" w:hanging="360"/>
+      </w:pPr>
+      <w:rPr>
+        <w:rFonts w:ascii="Wingdings" w:hAnsi="Wingdings" w:hint="default"/>
+      </w:rPr>
+    </w:lvl>
+    <w:lvl w:ilvl="6" w:tplc="04060001" w:tentative="1">
+      <w:start w:val="1"/>
+      <w:numFmt w:val="bullet"/>
+      <w:lvlText w:val=""/>
+      <w:lvlJc w:val="left"/>
+      <w:pPr>
+        <w:ind w:left="5040" w:hanging="360"/>
+      </w:pPr>
+      <w:rPr>
+        <w:rFonts w:ascii="Symbol" w:hAnsi="Symbol" w:hint="default"/>
+      </w:rPr>
+    </w:lvl>
+    <w:lvl w:ilvl="7" w:tplc="04060003" w:tentative="1">
+      <w:start w:val="1"/>
+      <w:numFmt w:val="bullet"/>
+      <w:lvlText w:val="o"/>
+      <w:lvlJc w:val="left"/>
+      <w:pPr>
+        <w:ind w:left="5760" w:hanging="360"/>
+      </w:pPr>
+      <w:rPr>
+        <w:rFonts w:ascii="Courier New" w:hAnsi="Courier New" w:cs="Courier New" w:hint="default"/>
+      </w:rPr>
+    </w:lvl>
+    <w:lvl w:ilvl="8" w:tplc="04060005" w:tentative="1">
+      <w:start w:val="1"/>
+      <w:numFmt w:val="bullet"/>
+      <w:lvlText w:val=""/>
+      <w:lvlJc w:val="left"/>
+      <w:pPr>
+        <w:ind w:left="6480" w:hanging="360"/>
+      </w:pPr>
+      <w:rPr>
+        <w:rFonts w:ascii="Wingdings" w:hAnsi="Wingdings" w:hint="default"/>
+      </w:rPr>
+    </w:lvl>
+  </w:abstractNum>
+  <w:abstractNum w:abstractNumId="3" w15:restartNumberingAfterBreak="0">
     <w:nsid w:val="14AA6F32"/>
     <w:multiLevelType w:val="hybridMultilevel"/>
     <w:tmpl w:val="250A4FD8"/>
@@ -1370,7 +2880,7 @@
       </w:rPr>
     </w:lvl>
   </w:abstractNum>
-  <w:abstractNum w:abstractNumId="3" w15:restartNumberingAfterBreak="0">
+  <w:abstractNum w:abstractNumId="4" w15:restartNumberingAfterBreak="0">
     <w:nsid w:val="16D65536"/>
     <w:multiLevelType w:val="multilevel"/>
     <w:tmpl w:val="7A1E43CC"/>
@@ -1483,7 +2993,7 @@
       </w:pPr>
     </w:lvl>
   </w:abstractNum>
-  <w:abstractNum w:abstractNumId="4" w15:restartNumberingAfterBreak="0">
+  <w:abstractNum w:abstractNumId="5" w15:restartNumberingAfterBreak="0">
     <w:nsid w:val="26C216FF"/>
     <w:multiLevelType w:val="hybridMultilevel"/>
     <w:tmpl w:val="154095B4"/>
@@ -1595,7 +3105,7 @@
       </w:rPr>
     </w:lvl>
   </w:abstractNum>
-  <w:abstractNum w:abstractNumId="5" w15:restartNumberingAfterBreak="0">
+  <w:abstractNum w:abstractNumId="6" w15:restartNumberingAfterBreak="0">
     <w:nsid w:val="36644B3A"/>
     <w:multiLevelType w:val="hybridMultilevel"/>
     <w:tmpl w:val="462EC9EE"/>
@@ -1708,7 +3218,7 @@
       </w:rPr>
     </w:lvl>
   </w:abstractNum>
-  <w:abstractNum w:abstractNumId="6" w15:restartNumberingAfterBreak="0">
+  <w:abstractNum w:abstractNumId="7" w15:restartNumberingAfterBreak="0">
     <w:nsid w:val="38F676B4"/>
     <w:multiLevelType w:val="multilevel"/>
     <w:tmpl w:val="571651EC"/>
@@ -1857,7 +3367,7 @@
       </w:rPr>
     </w:lvl>
   </w:abstractNum>
-  <w:abstractNum w:abstractNumId="7" w15:restartNumberingAfterBreak="0">
+  <w:abstractNum w:abstractNumId="8" w15:restartNumberingAfterBreak="0">
     <w:nsid w:val="3DE82B98"/>
     <w:multiLevelType w:val="hybridMultilevel"/>
     <w:tmpl w:val="63EE0BF8"/>
@@ -1946,7 +3456,7 @@
       </w:pPr>
     </w:lvl>
   </w:abstractNum>
-  <w:abstractNum w:abstractNumId="8" w15:restartNumberingAfterBreak="0">
+  <w:abstractNum w:abstractNumId="9" w15:restartNumberingAfterBreak="0">
     <w:nsid w:val="47A83C96"/>
     <w:multiLevelType w:val="hybridMultilevel"/>
     <w:tmpl w:val="2BD27816"/>
@@ -2058,7 +3568,7 @@
       </w:rPr>
     </w:lvl>
   </w:abstractNum>
-  <w:abstractNum w:abstractNumId="9" w15:restartNumberingAfterBreak="0">
+  <w:abstractNum w:abstractNumId="10" w15:restartNumberingAfterBreak="0">
     <w:nsid w:val="4942393E"/>
     <w:multiLevelType w:val="multilevel"/>
     <w:tmpl w:val="77BAB104"/>
@@ -2207,7 +3717,7 @@
       </w:rPr>
     </w:lvl>
   </w:abstractNum>
-  <w:abstractNum w:abstractNumId="10" w15:restartNumberingAfterBreak="0">
+  <w:abstractNum w:abstractNumId="11" w15:restartNumberingAfterBreak="0">
     <w:nsid w:val="59EB61F6"/>
     <w:multiLevelType w:val="hybridMultilevel"/>
     <w:tmpl w:val="D81AD7BE"/>
@@ -2320,7 +3830,7 @@
       </w:rPr>
     </w:lvl>
   </w:abstractNum>
-  <w:abstractNum w:abstractNumId="11" w15:restartNumberingAfterBreak="0">
+  <w:abstractNum w:abstractNumId="12" w15:restartNumberingAfterBreak="0">
     <w:nsid w:val="5CF45948"/>
     <w:multiLevelType w:val="hybridMultilevel"/>
     <w:tmpl w:val="BE624C7A"/>
@@ -2432,7 +3942,7 @@
       </w:rPr>
     </w:lvl>
   </w:abstractNum>
-  <w:abstractNum w:abstractNumId="12" w15:restartNumberingAfterBreak="0">
+  <w:abstractNum w:abstractNumId="13" w15:restartNumberingAfterBreak="0">
     <w:nsid w:val="5FA32F09"/>
     <w:multiLevelType w:val="hybridMultilevel"/>
     <w:tmpl w:val="42309682"/>
@@ -2545,7 +4055,7 @@
       </w:rPr>
     </w:lvl>
   </w:abstractNum>
-  <w:abstractNum w:abstractNumId="13" w15:restartNumberingAfterBreak="0">
+  <w:abstractNum w:abstractNumId="14" w15:restartNumberingAfterBreak="0">
     <w:nsid w:val="612F105B"/>
     <w:multiLevelType w:val="hybridMultilevel"/>
     <w:tmpl w:val="48241F3C"/>
@@ -2657,7 +4167,7 @@
       </w:rPr>
     </w:lvl>
   </w:abstractNum>
-  <w:abstractNum w:abstractNumId="14" w15:restartNumberingAfterBreak="0">
+  <w:abstractNum w:abstractNumId="15" w15:restartNumberingAfterBreak="0">
     <w:nsid w:val="6D2F0262"/>
     <w:multiLevelType w:val="hybridMultilevel"/>
     <w:tmpl w:val="32AAFFDA"/>
@@ -2770,7 +4280,7 @@
       </w:rPr>
     </w:lvl>
   </w:abstractNum>
-  <w:abstractNum w:abstractNumId="15" w15:restartNumberingAfterBreak="0">
+  <w:abstractNum w:abstractNumId="16" w15:restartNumberingAfterBreak="0">
     <w:nsid w:val="7DBD2067"/>
     <w:multiLevelType w:val="multilevel"/>
     <w:tmpl w:val="90383768"/>
@@ -2920,46 +4430,46 @@
     </w:lvl>
   </w:abstractNum>
   <w:num w:numId="1" w16cid:durableId="415905122">
-    <w:abstractNumId w:val="9"/>
+    <w:abstractNumId w:val="10"/>
   </w:num>
   <w:num w:numId="2" w16cid:durableId="1792943697">
-    <w:abstractNumId w:val="4"/>
+    <w:abstractNumId w:val="5"/>
   </w:num>
   <w:num w:numId="3" w16cid:durableId="849025293">
-    <w:abstractNumId w:val="7"/>
+    <w:abstractNumId w:val="8"/>
   </w:num>
   <w:num w:numId="4" w16cid:durableId="1427731462">
-    <w:abstractNumId w:val="11"/>
+    <w:abstractNumId w:val="12"/>
   </w:num>
   <w:num w:numId="5" w16cid:durableId="1522931161">
-    <w:abstractNumId w:val="13"/>
+    <w:abstractNumId w:val="14"/>
   </w:num>
   <w:num w:numId="6" w16cid:durableId="1510439745">
-    <w:abstractNumId w:val="8"/>
+    <w:abstractNumId w:val="9"/>
   </w:num>
   <w:num w:numId="7" w16cid:durableId="1371033914">
     <w:abstractNumId w:val="0"/>
   </w:num>
   <w:num w:numId="8" w16cid:durableId="217017136">
-    <w:abstractNumId w:val="10"/>
+    <w:abstractNumId w:val="11"/>
   </w:num>
   <w:num w:numId="9" w16cid:durableId="632519891">
     <w:abstractNumId w:val="1"/>
   </w:num>
   <w:num w:numId="10" w16cid:durableId="1302003756">
-    <w:abstractNumId w:val="5"/>
+    <w:abstractNumId w:val="6"/>
   </w:num>
   <w:num w:numId="11" w16cid:durableId="1772318946">
-    <w:abstractNumId w:val="12"/>
+    <w:abstractNumId w:val="13"/>
   </w:num>
   <w:num w:numId="12" w16cid:durableId="562445658">
-    <w:abstractNumId w:val="14"/>
+    <w:abstractNumId w:val="15"/>
   </w:num>
   <w:num w:numId="13" w16cid:durableId="1859343292">
-    <w:abstractNumId w:val="2"/>
+    <w:abstractNumId w:val="3"/>
   </w:num>
   <w:num w:numId="14" w16cid:durableId="407534128">
-    <w:abstractNumId w:val="3"/>
+    <w:abstractNumId w:val="4"/>
     <w:lvlOverride w:ilvl="0">
       <w:startOverride w:val="1"/>
     </w:lvlOverride>
@@ -2989,10 +4499,13 @@
     </w:lvlOverride>
   </w:num>
   <w:num w:numId="15" w16cid:durableId="1925724485">
-    <w:abstractNumId w:val="6"/>
+    <w:abstractNumId w:val="7"/>
   </w:num>
   <w:num w:numId="16" w16cid:durableId="200173412">
-    <w:abstractNumId w:val="15"/>
+    <w:abstractNumId w:val="16"/>
+  </w:num>
+  <w:num w:numId="17" w16cid:durableId="230773158">
+    <w:abstractNumId w:val="2"/>
   </w:num>
 </w:numbering>
 </file>
@@ -3395,7 +4908,7 @@
   <w:style w:type="paragraph" w:default="1" w:styleId="Normal">
     <w:name w:val="Normal"/>
     <w:qFormat/>
-    <w:rsid w:val="00BB363D"/>
+    <w:rsid w:val="00205884"/>
   </w:style>
   <w:style w:type="paragraph" w:styleId="Heading1">
     <w:name w:val="heading 1"/>

</xml_diff>

<commit_message>
September 2023 newsletter ready
</commit_message>
<xml_diff>
--- a/samples/AppInsights/News/2023-09-01-Whats new in Dynamics 365 Business Central telemetry - September 2023.docx
+++ b/samples/AppInsights/News/2023-09-01-Whats new in Dynamics 365 Business Central telemetry - September 2023.docx
@@ -239,25 +239,13 @@
         <w:rPr>
           <w:lang w:val="en-GB" w:eastAsia="en-DK"/>
         </w:rPr>
-        <w:t xml:space="preserve">Power BI Usage apps – </w:t>
-      </w:r>
-      <w:r>
-        <w:rPr>
-          <w:lang w:val="en-GB" w:eastAsia="en-DK"/>
-        </w:rPr>
-        <w:t>September</w:t>
-      </w:r>
-      <w:r>
-        <w:rPr>
-          <w:lang w:val="en-GB" w:eastAsia="en-DK"/>
-        </w:rPr>
-        <w:t xml:space="preserve"> </w:t>
-      </w:r>
-      <w:r>
-        <w:rPr>
-          <w:lang w:val="en-GB" w:eastAsia="en-DK"/>
-        </w:rPr>
-        <w:t>updates</w:t>
+        <w:t>The 2023 release wave 2 is c</w:t>
+      </w:r>
+      <w:r>
+        <w:rPr>
+          <w:lang w:val="en-GB" w:eastAsia="en-DK"/>
+        </w:rPr>
+        <w:t>oming soon. Are you ready (to deal with broken PTEs)?</w:t>
       </w:r>
     </w:p>
     <w:p>
@@ -275,7 +263,25 @@
         <w:rPr>
           <w:lang w:val="en-GB" w:eastAsia="en-DK"/>
         </w:rPr>
-        <w:t>New signal/updates</w:t>
+        <w:t xml:space="preserve">Power BI Usage apps – </w:t>
+      </w:r>
+      <w:r>
+        <w:rPr>
+          <w:lang w:val="en-GB" w:eastAsia="en-DK"/>
+        </w:rPr>
+        <w:t>September</w:t>
+      </w:r>
+      <w:r>
+        <w:rPr>
+          <w:lang w:val="en-GB" w:eastAsia="en-DK"/>
+        </w:rPr>
+        <w:t xml:space="preserve"> </w:t>
+      </w:r>
+      <w:r>
+        <w:rPr>
+          <w:lang w:val="en-GB" w:eastAsia="en-DK"/>
+        </w:rPr>
+        <w:t>updates</w:t>
       </w:r>
     </w:p>
     <w:p>
@@ -293,7 +299,7 @@
         <w:rPr>
           <w:lang w:val="en-GB" w:eastAsia="en-DK"/>
         </w:rPr>
-        <w:t>Documentation updates</w:t>
+        <w:t>New signal/updates</w:t>
       </w:r>
     </w:p>
     <w:p>
@@ -311,6 +317,24 @@
         <w:rPr>
           <w:lang w:val="en-GB" w:eastAsia="en-DK"/>
         </w:rPr>
+        <w:t>Documentation updates</w:t>
+      </w:r>
+    </w:p>
+    <w:p>
+      <w:pPr>
+        <w:pStyle w:val="ListParagraph"/>
+        <w:numPr>
+          <w:ilvl w:val="0"/>
+          <w:numId w:val="13"/>
+        </w:numPr>
+        <w:rPr>
+          <w:lang w:val="en-GB" w:eastAsia="en-DK"/>
+        </w:rPr>
+      </w:pPr>
+      <w:r>
+        <w:rPr>
+          <w:lang w:val="en-GB" w:eastAsia="en-DK"/>
+        </w:rPr>
         <w:t xml:space="preserve">New </w:t>
       </w:r>
       <w:r>
@@ -324,6 +348,172 @@
           <w:lang w:val="en-GB" w:eastAsia="en-DK"/>
         </w:rPr>
         <w:t>videos</w:t>
+      </w:r>
+    </w:p>
+    <w:p>
+      <w:pPr>
+        <w:rPr>
+          <w:lang w:val="en-GB" w:eastAsia="en-DK"/>
+        </w:rPr>
+      </w:pPr>
+    </w:p>
+    <w:p>
+      <w:pPr>
+        <w:pStyle w:val="Heading1"/>
+        <w:rPr>
+          <w:lang w:val="en-GB" w:eastAsia="en-DK"/>
+        </w:rPr>
+      </w:pPr>
+      <w:r>
+        <w:rPr>
+          <w:lang w:val="en-GB" w:eastAsia="en-DK"/>
+        </w:rPr>
+        <w:t>The 2023 release wave 2 is c</w:t>
+      </w:r>
+      <w:r>
+        <w:rPr>
+          <w:lang w:val="en-GB" w:eastAsia="en-DK"/>
+        </w:rPr>
+        <w:t>oming soon. Are you ready (to deal with broken PTEs)?</w:t>
+      </w:r>
+    </w:p>
+    <w:p>
+      <w:pPr>
+        <w:rPr>
+          <w:lang w:val="en-GB" w:eastAsia="en-DK"/>
+        </w:rPr>
+      </w:pPr>
+      <w:r>
+        <w:rPr>
+          <w:lang w:val="en-GB" w:eastAsia="en-DK"/>
+        </w:rPr>
+        <w:t xml:space="preserve">In every release wave of Business Central, we change things that break apps and per-tenant extensions (PTEs). But we give partners and customers 12+ months to fix and refactor code prior to breaking changes. We even send out email notifications to app/extension publishers that they need to fix things. And then in </w:t>
+      </w:r>
+      <w:r>
+        <w:rPr>
+          <w:lang w:val="en-GB" w:eastAsia="en-DK"/>
+        </w:rPr>
+        <w:t>Business Central</w:t>
+      </w:r>
+      <w:r>
+        <w:rPr>
+          <w:lang w:val="en-GB" w:eastAsia="en-DK"/>
+        </w:rPr>
+        <w:t>, we will postpone upgrades to next major version if the environment has apps/extensions that are non-compatible with the next major. Wouldn’t it be nice if you as a VAR partner could setup alerts on these events in due time so that you would have an overview on which apps/extensions need fixing at which customers? Well, this is finally possible!</w:t>
+      </w:r>
+    </w:p>
+    <w:p>
+      <w:pPr>
+        <w:rPr>
+          <w:lang w:val="en-GB" w:eastAsia="en-DK"/>
+        </w:rPr>
+      </w:pPr>
+      <w:r>
+        <w:rPr>
+          <w:lang w:val="en-GB" w:eastAsia="en-DK"/>
+        </w:rPr>
+        <w:t>In September, we are starting to emit per-environment telemetry on PTEs that are non-compatible to next major and e</w:t>
+      </w:r>
+      <w:r>
+        <w:rPr>
+          <w:lang w:val="en-GB" w:eastAsia="en-DK"/>
+        </w:rPr>
+        <w:t xml:space="preserve">arly KQL samples are out now. Check them out </w:t>
+      </w:r>
+      <w:proofErr w:type="gramStart"/>
+      <w:r>
+        <w:rPr>
+          <w:lang w:val="en-GB" w:eastAsia="en-DK"/>
+        </w:rPr>
+        <w:t>here</w:t>
+      </w:r>
+      <w:proofErr w:type="gramEnd"/>
+    </w:p>
+    <w:p>
+      <w:pPr>
+        <w:rPr>
+          <w:lang w:val="en-GB" w:eastAsia="en-DK"/>
+        </w:rPr>
+      </w:pPr>
+      <w:hyperlink r:id="rId5" w:history="1">
+        <w:r>
+          <w:rPr>
+            <w:rStyle w:val="Hyperlink"/>
+            <w:lang w:val="en-GB" w:eastAsia="en-DK"/>
+          </w:rPr>
+          <w:t>https://github.com/microsoft/BCTech/blob/master/samples/AppInsights/KQL/Queries/ExampleQueriesForEachArea/PTEEnvironmentValidation.kql</w:t>
+        </w:r>
+      </w:hyperlink>
+    </w:p>
+    <w:p>
+      <w:pPr>
+        <w:rPr>
+          <w:lang w:val="en-GB" w:eastAsia="en-DK"/>
+        </w:rPr>
+      </w:pPr>
+    </w:p>
+    <w:p>
+      <w:pPr>
+        <w:rPr>
+          <w:lang w:val="en-GB" w:eastAsia="en-DK"/>
+        </w:rPr>
+      </w:pPr>
+      <w:r>
+        <w:rPr>
+          <w:lang w:val="en-GB" w:eastAsia="en-DK"/>
+        </w:rPr>
+        <w:t xml:space="preserve">But Kennie, how do I alert on that? And can I get alerts in Teams AND in emails? Yup. Check out how to do just that here: </w:t>
+      </w:r>
+      <w:hyperlink r:id="rId6" w:history="1">
+        <w:r>
+          <w:rPr>
+            <w:rStyle w:val="Hyperlink"/>
+            <w:lang w:val="en-GB" w:eastAsia="en-DK"/>
+          </w:rPr>
+          <w:t>https://learn.microsoft.com/en-us/dynamics365/business-central/dev-itpro/administration/telemetry-alert</w:t>
+        </w:r>
+      </w:hyperlink>
+      <w:r>
+        <w:rPr>
+          <w:lang w:val="en-GB" w:eastAsia="en-DK"/>
+        </w:rPr>
+        <w:t xml:space="preserve"> </w:t>
+      </w:r>
+    </w:p>
+    <w:p>
+      <w:pPr>
+        <w:rPr>
+          <w:lang w:val="en-GB" w:eastAsia="en-DK"/>
+        </w:rPr>
+      </w:pPr>
+      <w:r>
+        <w:rPr>
+          <w:lang w:val="en-GB" w:eastAsia="en-DK"/>
+        </w:rPr>
+        <w:lastRenderedPageBreak/>
+        <w:t>For PTE validation failures against next major, use this KQL query for your alerts:</w:t>
+      </w:r>
+    </w:p>
+    <w:p>
+      <w:pPr>
+        <w:rPr>
+          <w:lang w:val="en-GB" w:eastAsia="en-DK"/>
+        </w:rPr>
+      </w:pPr>
+      <w:hyperlink r:id="rId7" w:history="1">
+        <w:r>
+          <w:rPr>
+            <w:rStyle w:val="Hyperlink"/>
+            <w:lang w:val="en-GB" w:eastAsia="en-DK"/>
+          </w:rPr>
+          <w:t>https://github.com/microsoft/BCTech/blob/master/samples/AppInsights/Alerts/AlertingKQLSamples/PTEEnvironmentValidation.kql</w:t>
+        </w:r>
+      </w:hyperlink>
+      <w:r>
+        <w:rPr>
+          <w:lang w:val="en-GB" w:eastAsia="en-DK"/>
+        </w:rPr>
+        <w:t xml:space="preserve"> </w:t>
       </w:r>
     </w:p>
     <w:p>
@@ -608,7 +798,6 @@
         <w:rPr>
           <w:lang w:val="en-GB" w:eastAsia="en-DK"/>
         </w:rPr>
-        <w:lastRenderedPageBreak/>
         <w:t xml:space="preserve">On page 'Feature Usage', data can now be filtered with filters from the </w:t>
       </w:r>
       <w:proofErr w:type="spellStart"/>
@@ -646,7 +835,7 @@
         </w:rPr>
         <w:t xml:space="preserve">Release note: </w:t>
       </w:r>
-      <w:hyperlink r:id="rId5" w:history="1">
+      <w:hyperlink r:id="rId8" w:history="1">
         <w:r>
           <w:rPr>
             <w:rStyle w:val="Hyperlink"/>
@@ -796,6 +985,7 @@
         <w:rPr>
           <w:lang w:val="en-GB" w:eastAsia="en-DK"/>
         </w:rPr>
+        <w:lastRenderedPageBreak/>
         <w:t>O</w:t>
       </w:r>
       <w:r>
@@ -842,7 +1032,7 @@
         </w:rPr>
         <w:t xml:space="preserve">Release note: </w:t>
       </w:r>
-      <w:hyperlink r:id="rId6" w:history="1">
+      <w:hyperlink r:id="rId9" w:history="1">
         <w:r>
           <w:rPr>
             <w:rStyle w:val="Hyperlink"/>
@@ -1055,404 +1245,6 @@
           <w:shd w:val="clear" w:color="auto" w:fill="FFFFFF"/>
         </w:rPr>
         <w:t>, see </w:t>
-      </w:r>
-      <w:r>
-        <w:rPr>
-          <w:rFonts w:ascii="Segoe UI" w:hAnsi="Segoe UI" w:cs="Segoe UI"/>
-          <w:sz w:val="21"/>
-          <w:szCs w:val="21"/>
-        </w:rPr>
-        <w:t xml:space="preserve"> </w:t>
-      </w:r>
-      <w:r>
-        <w:rPr>
-          <w:rFonts w:ascii="Segoe UI" w:hAnsi="Segoe UI" w:cs="Segoe UI"/>
-          <w:sz w:val="21"/>
-          <w:szCs w:val="21"/>
-        </w:rPr>
-        <w:br/>
-      </w:r>
-      <w:hyperlink r:id="rId7" w:history="1">
-        <w:r>
-          <w:rPr>
-            <w:rStyle w:val="Hyperlink"/>
-            <w:rFonts w:ascii="Segoe UI" w:hAnsi="Segoe UI" w:cs="Segoe UI"/>
-            <w:sz w:val="21"/>
-            <w:szCs w:val="21"/>
-          </w:rPr>
-          <w:t>https://learn.microsoft.com/en-us/dynamics365/business-central/dev-itpro/administration/telemetry-job-queue-lifecycle-trace</w:t>
-        </w:r>
-      </w:hyperlink>
-    </w:p>
-    <w:p>
-      <w:pPr>
-        <w:rPr>
-          <w:lang w:val="en-GB" w:eastAsia="en-DK"/>
-        </w:rPr>
-      </w:pPr>
-    </w:p>
-    <w:p>
-      <w:pPr>
-        <w:rPr>
-          <w:lang w:val="en-GB" w:eastAsia="en-DK"/>
-        </w:rPr>
-      </w:pPr>
-      <w:r>
-        <w:rPr>
-          <w:lang w:val="en-GB" w:eastAsia="en-DK"/>
-        </w:rPr>
-        <w:t>KQL code samples for job queue telemet</w:t>
-      </w:r>
-      <w:r>
-        <w:rPr>
-          <w:lang w:val="en-GB" w:eastAsia="en-DK"/>
-        </w:rPr>
-        <w:t>ry has also been updated with the new events:</w:t>
-      </w:r>
-    </w:p>
-    <w:p>
-      <w:pPr>
-        <w:rPr>
-          <w:lang w:val="en-GB" w:eastAsia="en-DK"/>
-        </w:rPr>
-      </w:pPr>
-      <w:hyperlink r:id="rId8" w:history="1">
-        <w:r>
-          <w:rPr>
-            <w:rStyle w:val="Hyperlink"/>
-            <w:lang w:val="en-GB" w:eastAsia="en-DK"/>
-          </w:rPr>
-          <w:t>https://github.com/microsoft/BCTech/blob/master/samples/AppInsights/KQL/Queries/ExampleQueriesForEachArea/JobQueue.kql</w:t>
-        </w:r>
-      </w:hyperlink>
-      <w:r>
-        <w:rPr>
-          <w:lang w:val="en-GB" w:eastAsia="en-DK"/>
-        </w:rPr>
-        <w:t xml:space="preserve"> </w:t>
-      </w:r>
-    </w:p>
-    <w:p>
-      <w:pPr>
-        <w:rPr>
-          <w:lang w:val="en-GB" w:eastAsia="en-DK"/>
-        </w:rPr>
-      </w:pPr>
-    </w:p>
-    <w:p>
-      <w:pPr>
-        <w:rPr>
-          <w:b/>
-          <w:bCs/>
-          <w:lang w:val="en-GB" w:eastAsia="en-DK"/>
-        </w:rPr>
-      </w:pPr>
-      <w:r>
-        <w:rPr>
-          <w:b/>
-          <w:bCs/>
-          <w:lang w:val="en-GB" w:eastAsia="en-DK"/>
-        </w:rPr>
-        <w:t>Coming soon/in the works (no ETA given)</w:t>
-      </w:r>
-    </w:p>
-    <w:p>
-      <w:pPr>
-        <w:rPr>
-          <w:lang w:val="en-GB" w:eastAsia="en-DK"/>
-        </w:rPr>
-      </w:pPr>
-      <w:r>
-        <w:rPr>
-          <w:lang w:val="en-GB" w:eastAsia="en-DK"/>
-        </w:rPr>
-        <w:t>PTE validation signal (coming in September 2023) (PTEs that were uploaded in the Extension management page and PTEs that block updates to next major)</w:t>
-      </w:r>
-    </w:p>
-    <w:p>
-      <w:pPr>
-        <w:rPr>
-          <w:lang w:val="en-GB" w:eastAsia="en-DK"/>
-        </w:rPr>
-      </w:pPr>
-      <w:r>
-        <w:rPr>
-          <w:lang w:val="en-GB" w:eastAsia="en-DK"/>
-        </w:rPr>
-        <w:t>Configuration of changelog (coming in 23.0)</w:t>
-      </w:r>
-    </w:p>
-    <w:p>
-      <w:pPr>
-        <w:rPr>
-          <w:lang w:val="en-GB" w:eastAsia="en-DK"/>
-        </w:rPr>
-      </w:pPr>
-      <w:r>
-        <w:rPr>
-          <w:lang w:val="en-GB" w:eastAsia="en-DK"/>
-        </w:rPr>
-        <w:t>Business Events lifecycle events (</w:t>
-      </w:r>
-      <w:r>
-        <w:rPr>
-          <w:lang w:val="en-GB" w:eastAsia="en-DK"/>
-        </w:rPr>
-        <w:t>coming in 23.0</w:t>
-      </w:r>
-      <w:r>
-        <w:rPr>
-          <w:lang w:val="en-GB" w:eastAsia="en-DK"/>
-        </w:rPr>
-        <w:t>)</w:t>
-      </w:r>
-    </w:p>
-    <w:p>
-      <w:pPr>
-        <w:rPr>
-          <w:lang w:val="en-GB" w:eastAsia="en-DK"/>
-        </w:rPr>
-      </w:pPr>
-      <w:r>
-        <w:rPr>
-          <w:lang w:val="en-GB" w:eastAsia="en-DK"/>
-        </w:rPr>
-        <w:t xml:space="preserve">Onboarding telemetry: format data of date dimensions </w:t>
-      </w:r>
-    </w:p>
-    <w:p>
-      <w:pPr>
-        <w:rPr>
-          <w:lang w:val="en-GB" w:eastAsia="en-DK"/>
-        </w:rPr>
-      </w:pPr>
-      <w:r>
-        <w:rPr>
-          <w:lang w:val="en-GB" w:eastAsia="en-DK"/>
-        </w:rPr>
-        <w:t>Information on files blocked from upload due to malware scanning (only in the online version).</w:t>
-      </w:r>
-    </w:p>
-    <w:p>
-      <w:pPr>
-        <w:rPr>
-          <w:lang w:val="en-GB" w:eastAsia="en-DK"/>
-        </w:rPr>
-      </w:pPr>
-    </w:p>
-    <w:p/>
-    <w:p>
-      <w:pPr>
-        <w:pStyle w:val="Heading1"/>
-        <w:rPr>
-          <w:lang w:val="en-GB" w:eastAsia="en-DK"/>
-        </w:rPr>
-      </w:pPr>
-      <w:r>
-        <w:rPr>
-          <w:lang w:val="en-GB" w:eastAsia="en-DK"/>
-        </w:rPr>
-        <w:t>Documentation updates</w:t>
-      </w:r>
-    </w:p>
-    <w:p>
-      <w:pPr>
-        <w:rPr>
-          <w:lang w:val="en-GB"/>
-        </w:rPr>
-      </w:pPr>
-    </w:p>
-    <w:p>
-      <w:pPr>
-        <w:rPr>
-          <w:b/>
-          <w:bCs/>
-          <w:lang w:val="en-GB"/>
-        </w:rPr>
-      </w:pPr>
-      <w:r>
-        <w:rPr>
-          <w:b/>
-          <w:bCs/>
-          <w:lang w:val="en-GB"/>
-        </w:rPr>
-        <w:t>Long running AL methods</w:t>
-      </w:r>
-    </w:p>
-    <w:p>
-      <w:pPr>
-        <w:rPr>
-          <w:lang w:val="en-GB"/>
-        </w:rPr>
-      </w:pPr>
-      <w:r>
-        <w:rPr>
-          <w:lang w:val="en-GB"/>
-        </w:rPr>
-        <w:t>The d</w:t>
-      </w:r>
-      <w:r>
-        <w:rPr>
-          <w:lang w:val="en-GB"/>
-        </w:rPr>
-        <w:t>ocumentation for telemetry on long running AL methods now includes copy-to-clipboard KQL sample code for easy performance troubleshooting.</w:t>
-      </w:r>
-    </w:p>
-    <w:p>
-      <w:pPr>
-        <w:rPr>
-          <w:lang w:val="en-GB"/>
-        </w:rPr>
-      </w:pPr>
-      <w:r>
-        <w:rPr>
-          <w:lang w:val="en-GB"/>
-        </w:rPr>
-        <w:t xml:space="preserve">Read more here: </w:t>
-      </w:r>
-      <w:hyperlink r:id="rId9" w:anchor="sample-kql-code-for-analyzing-al-method-performance" w:history="1">
-        <w:r>
-          <w:rPr>
-            <w:rStyle w:val="Hyperlink"/>
-            <w:lang w:val="en-GB"/>
-          </w:rPr>
-          <w:t>https://learn.microsoft.com/en-us/dynamics365/business-central/dev-itpro/administration/telemetry-al-method-trace#sample-kql-code-for-analyzing-al-method-performance</w:t>
-        </w:r>
-      </w:hyperlink>
-      <w:r>
-        <w:rPr>
-          <w:lang w:val="en-GB"/>
-        </w:rPr>
-        <w:t xml:space="preserve"> </w:t>
-      </w:r>
-    </w:p>
-    <w:p>
-      <w:pPr>
-        <w:rPr>
-          <w:lang w:val="en-GB"/>
-        </w:rPr>
-      </w:pPr>
-    </w:p>
-    <w:p>
-      <w:pPr>
-        <w:rPr>
-          <w:b/>
-          <w:bCs/>
-          <w:lang w:val="en-GB"/>
-        </w:rPr>
-      </w:pPr>
-      <w:r>
-        <w:rPr>
-          <w:b/>
-          <w:bCs/>
-          <w:lang w:val="en-GB"/>
-        </w:rPr>
-        <w:t>Job Queue</w:t>
-      </w:r>
-    </w:p>
-    <w:p>
-      <w:pPr>
-        <w:rPr>
-          <w:rFonts w:ascii="Segoe UI" w:hAnsi="Segoe UI" w:cs="Segoe UI"/>
-          <w:sz w:val="21"/>
-          <w:szCs w:val="21"/>
-          <w:shd w:val="clear" w:color="auto" w:fill="FFFFFF"/>
-        </w:rPr>
-      </w:pPr>
-      <w:r>
-        <w:rPr>
-          <w:rFonts w:ascii="Segoe UI" w:hAnsi="Segoe UI" w:cs="Segoe UI"/>
-          <w:sz w:val="21"/>
-          <w:szCs w:val="21"/>
-          <w:shd w:val="clear" w:color="auto" w:fill="FFFFFF"/>
-        </w:rPr>
-        <w:t>We updated the docs for Dynamics 365 Business Central job queue telemetry to show</w:t>
-      </w:r>
-      <w:r>
-        <w:rPr>
-          <w:rFonts w:ascii="Segoe UI" w:hAnsi="Segoe UI" w:cs="Segoe UI"/>
-          <w:sz w:val="21"/>
-          <w:szCs w:val="21"/>
-        </w:rPr>
-        <w:br/>
-      </w:r>
-      <w:r>
-        <w:rPr>
-          <w:rFonts w:ascii="Segoe UI" w:hAnsi="Segoe UI" w:cs="Segoe UI"/>
-          <w:sz w:val="21"/>
-          <w:szCs w:val="21"/>
-          <w:shd w:val="clear" w:color="auto" w:fill="FFFFFF"/>
-        </w:rPr>
-        <w:t>three new events</w:t>
-      </w:r>
-      <w:r>
-        <w:rPr>
-          <w:rFonts w:ascii="Segoe UI" w:hAnsi="Segoe UI" w:cs="Segoe UI"/>
-          <w:sz w:val="21"/>
-          <w:szCs w:val="21"/>
-          <w:shd w:val="clear" w:color="auto" w:fill="FFFFFF"/>
-          <w:lang w:val="en-GB"/>
-        </w:rPr>
-        <w:t xml:space="preserve"> (see above)</w:t>
-      </w:r>
-      <w:r>
-        <w:rPr>
-          <w:rFonts w:ascii="Segoe UI" w:hAnsi="Segoe UI" w:cs="Segoe UI"/>
-          <w:sz w:val="21"/>
-          <w:szCs w:val="21"/>
-        </w:rPr>
-        <w:br/>
-      </w:r>
-      <w:r>
-        <w:rPr>
-          <w:rFonts w:ascii="Segoe UI" w:hAnsi="Segoe UI" w:cs="Segoe UI"/>
-          <w:sz w:val="21"/>
-          <w:szCs w:val="21"/>
-          <w:shd w:val="clear" w:color="auto" w:fill="FFFFFF"/>
-        </w:rPr>
-        <w:t>paragraphs on troubleshooting job queues with telemetry and on alerting on job queues with telemetry</w:t>
-      </w:r>
-      <w:r>
-        <w:rPr>
-          <w:rFonts w:ascii="Segoe UI" w:hAnsi="Segoe UI" w:cs="Segoe UI"/>
-          <w:sz w:val="21"/>
-          <w:szCs w:val="21"/>
-        </w:rPr>
-        <w:br/>
-      </w:r>
-      <w:r>
-        <w:rPr>
-          <w:rFonts w:ascii="Segoe UI" w:hAnsi="Segoe UI" w:cs="Segoe UI"/>
-          <w:sz w:val="21"/>
-          <w:szCs w:val="21"/>
-          <w:shd w:val="clear" w:color="auto" w:fill="FFFFFF"/>
-        </w:rPr>
-        <w:t>KQL samples</w:t>
-      </w:r>
-      <w:r>
-        <w:rPr>
-          <w:rFonts w:ascii="Segoe UI" w:hAnsi="Segoe UI" w:cs="Segoe UI"/>
-          <w:sz w:val="21"/>
-          <w:szCs w:val="21"/>
-        </w:rPr>
-        <w:br/>
-      </w:r>
-      <w:r>
-        <w:rPr>
-          <w:rFonts w:ascii="Segoe UI" w:hAnsi="Segoe UI" w:cs="Segoe UI"/>
-          <w:sz w:val="21"/>
-          <w:szCs w:val="21"/>
-        </w:rPr>
-        <w:br/>
-      </w:r>
-      <w:r>
-        <w:rPr>
-          <w:rFonts w:ascii="Segoe UI" w:hAnsi="Segoe UI" w:cs="Segoe UI"/>
-          <w:sz w:val="21"/>
-          <w:szCs w:val="21"/>
-          <w:shd w:val="clear" w:color="auto" w:fill="FFFFFF"/>
-        </w:rPr>
-        <w:t>For more information, see </w:t>
       </w:r>
       <w:r>
         <w:rPr>
@@ -1481,22 +1273,343 @@
           <w:t>https://learn.microsoft.com/en-us/dynamics365/business-central/dev-itpro/administration/telemetry-job-queue-lifecycle-trace</w:t>
         </w:r>
       </w:hyperlink>
-      <w:r>
-        <w:rPr>
-          <w:rFonts w:ascii="Segoe UI" w:hAnsi="Segoe UI" w:cs="Segoe UI"/>
-          <w:sz w:val="21"/>
-          <w:szCs w:val="21"/>
-          <w:lang w:val="en-GB"/>
+    </w:p>
+    <w:p>
+      <w:pPr>
+        <w:rPr>
+          <w:lang w:val="en-GB" w:eastAsia="en-DK"/>
+        </w:rPr>
+      </w:pPr>
+    </w:p>
+    <w:p>
+      <w:pPr>
+        <w:rPr>
+          <w:lang w:val="en-GB" w:eastAsia="en-DK"/>
+        </w:rPr>
+      </w:pPr>
+      <w:r>
+        <w:rPr>
+          <w:lang w:val="en-GB" w:eastAsia="en-DK"/>
+        </w:rPr>
+        <w:t>KQL code samples for job queue telemet</w:t>
+      </w:r>
+      <w:r>
+        <w:rPr>
+          <w:lang w:val="en-GB" w:eastAsia="en-DK"/>
+        </w:rPr>
+        <w:t>ry has also been updated with the new events:</w:t>
+      </w:r>
+    </w:p>
+    <w:p>
+      <w:pPr>
+        <w:rPr>
+          <w:lang w:val="en-GB" w:eastAsia="en-DK"/>
+        </w:rPr>
+      </w:pPr>
+      <w:hyperlink r:id="rId11" w:history="1">
+        <w:r>
+          <w:rPr>
+            <w:rStyle w:val="Hyperlink"/>
+            <w:lang w:val="en-GB" w:eastAsia="en-DK"/>
+          </w:rPr>
+          <w:t>https://github.com/microsoft/BCTech/blob/master/samples/AppInsights/KQL/Queries/ExampleQueriesForEachArea/JobQueue.kql</w:t>
+        </w:r>
+      </w:hyperlink>
+      <w:r>
+        <w:rPr>
+          <w:lang w:val="en-GB" w:eastAsia="en-DK"/>
         </w:rPr>
         <w:t xml:space="preserve"> </w:t>
       </w:r>
-      <w:r>
-        <w:rPr>
-          <w:rFonts w:ascii="Segoe UI" w:hAnsi="Segoe UI" w:cs="Segoe UI"/>
-          <w:sz w:val="21"/>
-          <w:szCs w:val="21"/>
-        </w:rPr>
-        <w:br/>
+    </w:p>
+    <w:p>
+      <w:pPr>
+        <w:rPr>
+          <w:lang w:val="en-GB" w:eastAsia="en-DK"/>
+        </w:rPr>
+      </w:pPr>
+    </w:p>
+    <w:p>
+      <w:pPr>
+        <w:rPr>
+          <w:b/>
+          <w:bCs/>
+          <w:lang w:val="en-GB" w:eastAsia="en-DK"/>
+        </w:rPr>
+      </w:pPr>
+      <w:r>
+        <w:rPr>
+          <w:b/>
+          <w:bCs/>
+          <w:lang w:val="en-GB" w:eastAsia="en-DK"/>
+        </w:rPr>
+        <w:t>Coming soon/in the works (no ETA given)</w:t>
+      </w:r>
+    </w:p>
+    <w:p>
+      <w:pPr>
+        <w:rPr>
+          <w:lang w:val="en-GB" w:eastAsia="en-DK"/>
+        </w:rPr>
+      </w:pPr>
+      <w:r>
+        <w:rPr>
+          <w:lang w:val="en-GB" w:eastAsia="en-DK"/>
+        </w:rPr>
+        <w:t>PTE validation signal (coming in September 2023) (PTEs that were uploaded in the Extension management page and PTEs that block updates to next major)</w:t>
+      </w:r>
+    </w:p>
+    <w:p>
+      <w:pPr>
+        <w:rPr>
+          <w:lang w:val="en-GB" w:eastAsia="en-DK"/>
+        </w:rPr>
+      </w:pPr>
+      <w:r>
+        <w:rPr>
+          <w:lang w:val="en-GB" w:eastAsia="en-DK"/>
+        </w:rPr>
+        <w:t xml:space="preserve">Early KQL samples are out now. Check them out </w:t>
+      </w:r>
+      <w:proofErr w:type="gramStart"/>
+      <w:r>
+        <w:rPr>
+          <w:lang w:val="en-GB" w:eastAsia="en-DK"/>
+        </w:rPr>
+        <w:t>here</w:t>
+      </w:r>
+      <w:proofErr w:type="gramEnd"/>
+    </w:p>
+    <w:p>
+      <w:pPr>
+        <w:rPr>
+          <w:lang w:val="en-GB" w:eastAsia="en-DK"/>
+        </w:rPr>
+      </w:pPr>
+      <w:hyperlink r:id="rId12" w:history="1">
+        <w:r>
+          <w:rPr>
+            <w:rStyle w:val="Hyperlink"/>
+            <w:lang w:val="en-GB" w:eastAsia="en-DK"/>
+          </w:rPr>
+          <w:t>https://github.com/microsoft/BCTech/blob/master/samples/AppInsights/KQL/Queries/ExampleQueriesForEachArea/PTEEnvironmentValidation.kql</w:t>
+        </w:r>
+      </w:hyperlink>
+      <w:r>
+        <w:rPr>
+          <w:lang w:val="en-GB" w:eastAsia="en-DK"/>
+        </w:rPr>
+        <w:t xml:space="preserve"> </w:t>
+      </w:r>
+    </w:p>
+    <w:p>
+      <w:pPr>
+        <w:rPr>
+          <w:lang w:val="en-GB" w:eastAsia="en-DK"/>
+        </w:rPr>
+      </w:pPr>
+      <w:hyperlink r:id="rId13" w:history="1">
+        <w:r>
+          <w:rPr>
+            <w:rStyle w:val="Hyperlink"/>
+            <w:lang w:val="en-GB" w:eastAsia="en-DK"/>
+          </w:rPr>
+          <w:t>https://github.com/microsoft/BCTech/blob/master/samples/AppInsights/KQL/Queries/ExampleQueriesForEachArea/PTEUploadValidation.kql</w:t>
+        </w:r>
+      </w:hyperlink>
+      <w:r>
+        <w:rPr>
+          <w:lang w:val="en-GB" w:eastAsia="en-DK"/>
+        </w:rPr>
+        <w:t xml:space="preserve"> </w:t>
+      </w:r>
+    </w:p>
+    <w:p>
+      <w:pPr>
+        <w:rPr>
+          <w:lang w:val="en-GB" w:eastAsia="en-DK"/>
+        </w:rPr>
+      </w:pPr>
+    </w:p>
+    <w:p>
+      <w:pPr>
+        <w:rPr>
+          <w:lang w:val="en-GB" w:eastAsia="en-DK"/>
+        </w:rPr>
+      </w:pPr>
+      <w:r>
+        <w:rPr>
+          <w:lang w:val="en-GB" w:eastAsia="en-DK"/>
+        </w:rPr>
+        <w:t>Configuration of changelog (coming in 23.0)</w:t>
+      </w:r>
+    </w:p>
+    <w:p>
+      <w:pPr>
+        <w:rPr>
+          <w:lang w:val="en-GB" w:eastAsia="en-DK"/>
+        </w:rPr>
+      </w:pPr>
+      <w:r>
+        <w:rPr>
+          <w:lang w:val="en-GB" w:eastAsia="en-DK"/>
+        </w:rPr>
+        <w:t>Business Events lifecycle events (</w:t>
+      </w:r>
+      <w:r>
+        <w:rPr>
+          <w:lang w:val="en-GB" w:eastAsia="en-DK"/>
+        </w:rPr>
+        <w:t>coming in 23.0</w:t>
+      </w:r>
+      <w:r>
+        <w:rPr>
+          <w:lang w:val="en-GB" w:eastAsia="en-DK"/>
+        </w:rPr>
+        <w:t>)</w:t>
+      </w:r>
+    </w:p>
+    <w:p>
+      <w:pPr>
+        <w:rPr>
+          <w:lang w:val="en-GB" w:eastAsia="en-DK"/>
+        </w:rPr>
+      </w:pPr>
+      <w:r>
+        <w:rPr>
+          <w:lang w:val="en-GB" w:eastAsia="en-DK"/>
+        </w:rPr>
+        <w:t xml:space="preserve">Onboarding telemetry: format data of date dimensions </w:t>
+      </w:r>
+    </w:p>
+    <w:p>
+      <w:pPr>
+        <w:rPr>
+          <w:lang w:val="en-GB" w:eastAsia="en-DK"/>
+        </w:rPr>
+      </w:pPr>
+      <w:r>
+        <w:rPr>
+          <w:lang w:val="en-GB" w:eastAsia="en-DK"/>
+        </w:rPr>
+        <w:t>Information on files blocked from upload due to malware scanning (only in the online version).</w:t>
+      </w:r>
+    </w:p>
+    <w:p>
+      <w:pPr>
+        <w:rPr>
+          <w:lang w:val="en-GB" w:eastAsia="en-DK"/>
+        </w:rPr>
+      </w:pPr>
+    </w:p>
+    <w:p/>
+    <w:p>
+      <w:pPr>
+        <w:pStyle w:val="Heading1"/>
+        <w:rPr>
+          <w:lang w:val="en-GB" w:eastAsia="en-DK"/>
+        </w:rPr>
+      </w:pPr>
+      <w:r>
+        <w:rPr>
+          <w:lang w:val="en-GB" w:eastAsia="en-DK"/>
+        </w:rPr>
+        <w:t>Documentation updates</w:t>
+      </w:r>
+    </w:p>
+    <w:p>
+      <w:pPr>
+        <w:rPr>
+          <w:lang w:val="en-GB"/>
+        </w:rPr>
+      </w:pPr>
+    </w:p>
+    <w:p>
+      <w:pPr>
+        <w:rPr>
+          <w:b/>
+          <w:bCs/>
+          <w:lang w:val="en-GB"/>
+        </w:rPr>
+      </w:pPr>
+      <w:r>
+        <w:rPr>
+          <w:b/>
+          <w:bCs/>
+          <w:lang w:val="en-GB"/>
+        </w:rPr>
+        <w:t>Long running AL methods</w:t>
+      </w:r>
+    </w:p>
+    <w:p>
+      <w:pPr>
+        <w:rPr>
+          <w:lang w:val="en-GB"/>
+        </w:rPr>
+      </w:pPr>
+      <w:r>
+        <w:rPr>
+          <w:lang w:val="en-GB"/>
+        </w:rPr>
+        <w:t>The d</w:t>
+      </w:r>
+      <w:r>
+        <w:rPr>
+          <w:lang w:val="en-GB"/>
+        </w:rPr>
+        <w:t>ocumentation for telemetry on long running AL methods now includes copy-to-clipboard KQL sample code for easy performance troubleshooting.</w:t>
+      </w:r>
+    </w:p>
+    <w:p>
+      <w:pPr>
+        <w:rPr>
+          <w:lang w:val="en-GB"/>
+        </w:rPr>
+      </w:pPr>
+      <w:r>
+        <w:rPr>
+          <w:lang w:val="en-GB"/>
+        </w:rPr>
+        <w:t xml:space="preserve">Read more here: </w:t>
+      </w:r>
+      <w:hyperlink r:id="rId14" w:anchor="sample-kql-code-for-analyzing-al-method-performance" w:history="1">
+        <w:r>
+          <w:rPr>
+            <w:rStyle w:val="Hyperlink"/>
+            <w:lang w:val="en-GB"/>
+          </w:rPr>
+          <w:t>https://learn.microsoft.com/en-us/dynamics365/business-central/dev-itpro/administration/telemetry-al-method-trace#sample-kql-code-for-analyzing-al-method-performance</w:t>
+        </w:r>
+      </w:hyperlink>
+      <w:r>
+        <w:rPr>
+          <w:lang w:val="en-GB"/>
+        </w:rPr>
+        <w:t xml:space="preserve"> </w:t>
+      </w:r>
+    </w:p>
+    <w:p>
+      <w:pPr>
+        <w:rPr>
+          <w:lang w:val="en-GB"/>
+        </w:rPr>
+      </w:pPr>
+    </w:p>
+    <w:p>
+      <w:pPr>
+        <w:rPr>
+          <w:b/>
+          <w:bCs/>
+          <w:lang w:val="en-GB"/>
+        </w:rPr>
+      </w:pPr>
+      <w:r>
+        <w:rPr>
+          <w:b/>
+          <w:bCs/>
+          <w:lang w:val="en-GB"/>
+        </w:rPr>
+        <w:t>Job Queue</w:t>
       </w:r>
     </w:p>
     <w:p>
@@ -1515,7 +1628,15 @@
           <w:szCs w:val="21"/>
           <w:shd w:val="clear" w:color="auto" w:fill="FFFFFF"/>
         </w:rPr>
-        <w:t xml:space="preserve">The KQL code samples for job queue telemetry also got a huge makeover, check out the naming of custom dimensions in the code examples (telemetry events are treated as an API, so not trivial </w:t>
+        <w:t>We updated the docs for Dynamics 365 Business Central job queue telemetry to show</w:t>
+      </w:r>
+      <w:r>
+        <w:rPr>
+          <w:rFonts w:ascii="Segoe UI" w:hAnsi="Segoe UI" w:cs="Segoe UI"/>
+          <w:sz w:val="21"/>
+          <w:szCs w:val="21"/>
+        </w:rPr>
+        <w:br/>
       </w:r>
       <w:r>
         <w:rPr>
@@ -1524,24 +1645,7 @@
           <w:szCs w:val="21"/>
           <w:shd w:val="clear" w:color="auto" w:fill="FFFFFF"/>
         </w:rPr>
-        <w:lastRenderedPageBreak/>
-        <w:t>to rename existing things)</w:t>
-      </w:r>
-      <w:r>
-        <w:rPr>
-          <w:rFonts w:ascii="Segoe UI" w:hAnsi="Segoe UI" w:cs="Segoe UI"/>
-          <w:sz w:val="21"/>
-          <w:szCs w:val="21"/>
-        </w:rPr>
-        <w:br/>
-      </w:r>
-      <w:r>
-        <w:rPr>
-          <w:rFonts w:ascii="Segoe UI" w:hAnsi="Segoe UI" w:cs="Segoe UI"/>
-          <w:sz w:val="21"/>
-          <w:szCs w:val="21"/>
-        </w:rPr>
-        <w:br/>
+        <w:t>three new events</w:t>
       </w:r>
       <w:r>
         <w:rPr>
@@ -1549,8 +1653,17 @@
           <w:sz w:val="21"/>
           <w:szCs w:val="21"/>
           <w:shd w:val="clear" w:color="auto" w:fill="FFFFFF"/>
-        </w:rPr>
-        <w:t>For more information,</w:t>
+          <w:lang w:val="en-GB"/>
+        </w:rPr>
+        <w:t xml:space="preserve"> (see above)</w:t>
+      </w:r>
+      <w:r>
+        <w:rPr>
+          <w:rFonts w:ascii="Segoe UI" w:hAnsi="Segoe UI" w:cs="Segoe UI"/>
+          <w:sz w:val="21"/>
+          <w:szCs w:val="21"/>
+        </w:rPr>
+        <w:br/>
       </w:r>
       <w:r>
         <w:rPr>
@@ -1558,9 +1671,16 @@
           <w:sz w:val="21"/>
           <w:szCs w:val="21"/>
           <w:shd w:val="clear" w:color="auto" w:fill="FFFFFF"/>
-          <w:lang w:val="en-GB"/>
-        </w:rPr>
-        <w:t xml:space="preserve"> </w:t>
+        </w:rPr>
+        <w:t>paragraphs on troubleshooting job queues with telemetry and on alerting on job queues with telemetry</w:t>
+      </w:r>
+      <w:r>
+        <w:rPr>
+          <w:rFonts w:ascii="Segoe UI" w:hAnsi="Segoe UI" w:cs="Segoe UI"/>
+          <w:sz w:val="21"/>
+          <w:szCs w:val="21"/>
+        </w:rPr>
+        <w:br/>
       </w:r>
       <w:r>
         <w:rPr>
@@ -1569,9 +1689,141 @@
           <w:szCs w:val="21"/>
           <w:shd w:val="clear" w:color="auto" w:fill="FFFFFF"/>
         </w:rPr>
+        <w:t>KQL samples</w:t>
+      </w:r>
+      <w:r>
+        <w:rPr>
+          <w:rFonts w:ascii="Segoe UI" w:hAnsi="Segoe UI" w:cs="Segoe UI"/>
+          <w:sz w:val="21"/>
+          <w:szCs w:val="21"/>
+        </w:rPr>
+        <w:br/>
+      </w:r>
+      <w:r>
+        <w:rPr>
+          <w:rFonts w:ascii="Segoe UI" w:hAnsi="Segoe UI" w:cs="Segoe UI"/>
+          <w:sz w:val="21"/>
+          <w:szCs w:val="21"/>
+        </w:rPr>
+        <w:br/>
+      </w:r>
+      <w:r>
+        <w:rPr>
+          <w:rFonts w:ascii="Segoe UI" w:hAnsi="Segoe UI" w:cs="Segoe UI"/>
+          <w:sz w:val="21"/>
+          <w:szCs w:val="21"/>
+          <w:shd w:val="clear" w:color="auto" w:fill="FFFFFF"/>
+        </w:rPr>
+        <w:t>For more information, see </w:t>
+      </w:r>
+      <w:r>
+        <w:rPr>
+          <w:rFonts w:ascii="Segoe UI" w:hAnsi="Segoe UI" w:cs="Segoe UI"/>
+          <w:sz w:val="21"/>
+          <w:szCs w:val="21"/>
+        </w:rPr>
+        <w:t xml:space="preserve"> </w:t>
+      </w:r>
+      <w:r>
+        <w:rPr>
+          <w:rFonts w:ascii="Segoe UI" w:hAnsi="Segoe UI" w:cs="Segoe UI"/>
+          <w:sz w:val="21"/>
+          <w:szCs w:val="21"/>
+        </w:rPr>
+        <w:br/>
+      </w:r>
+      <w:hyperlink r:id="rId15" w:history="1">
+        <w:r>
+          <w:rPr>
+            <w:rStyle w:val="Hyperlink"/>
+            <w:rFonts w:ascii="Segoe UI" w:hAnsi="Segoe UI" w:cs="Segoe UI"/>
+            <w:sz w:val="21"/>
+            <w:szCs w:val="21"/>
+          </w:rPr>
+          <w:t>https://learn.microsoft.com/en-us/dynamics365/business-central/dev-itpro/administration/telemetry-job-queue-lifecycle-trace</w:t>
+        </w:r>
+      </w:hyperlink>
+      <w:r>
+        <w:rPr>
+          <w:rFonts w:ascii="Segoe UI" w:hAnsi="Segoe UI" w:cs="Segoe UI"/>
+          <w:sz w:val="21"/>
+          <w:szCs w:val="21"/>
+          <w:lang w:val="en-GB"/>
+        </w:rPr>
+        <w:t xml:space="preserve"> </w:t>
+      </w:r>
+      <w:r>
+        <w:rPr>
+          <w:rFonts w:ascii="Segoe UI" w:hAnsi="Segoe UI" w:cs="Segoe UI"/>
+          <w:sz w:val="21"/>
+          <w:szCs w:val="21"/>
+        </w:rPr>
+        <w:br/>
+      </w:r>
+    </w:p>
+    <w:p>
+      <w:pPr>
+        <w:rPr>
+          <w:rFonts w:ascii="Segoe UI" w:hAnsi="Segoe UI" w:cs="Segoe UI"/>
+          <w:sz w:val="21"/>
+          <w:szCs w:val="21"/>
+          <w:shd w:val="clear" w:color="auto" w:fill="FFFFFF"/>
+        </w:rPr>
+      </w:pPr>
+      <w:r>
+        <w:rPr>
+          <w:rFonts w:ascii="Segoe UI" w:hAnsi="Segoe UI" w:cs="Segoe UI"/>
+          <w:sz w:val="21"/>
+          <w:szCs w:val="21"/>
+          <w:shd w:val="clear" w:color="auto" w:fill="FFFFFF"/>
+        </w:rPr>
+        <w:t>The KQL code samples for job queue telemetry also got a huge makeover, check out the naming of custom dimensions in the code examples (telemetry events are treated as an API, so not trivial to rename existing things)</w:t>
+      </w:r>
+      <w:r>
+        <w:rPr>
+          <w:rFonts w:ascii="Segoe UI" w:hAnsi="Segoe UI" w:cs="Segoe UI"/>
+          <w:sz w:val="21"/>
+          <w:szCs w:val="21"/>
+        </w:rPr>
+        <w:br/>
+      </w:r>
+      <w:r>
+        <w:rPr>
+          <w:rFonts w:ascii="Segoe UI" w:hAnsi="Segoe UI" w:cs="Segoe UI"/>
+          <w:sz w:val="21"/>
+          <w:szCs w:val="21"/>
+        </w:rPr>
+        <w:br/>
+      </w:r>
+      <w:r>
+        <w:rPr>
+          <w:rFonts w:ascii="Segoe UI" w:hAnsi="Segoe UI" w:cs="Segoe UI"/>
+          <w:sz w:val="21"/>
+          <w:szCs w:val="21"/>
+          <w:shd w:val="clear" w:color="auto" w:fill="FFFFFF"/>
+        </w:rPr>
+        <w:t>For more information,</w:t>
+      </w:r>
+      <w:r>
+        <w:rPr>
+          <w:rFonts w:ascii="Segoe UI" w:hAnsi="Segoe UI" w:cs="Segoe UI"/>
+          <w:sz w:val="21"/>
+          <w:szCs w:val="21"/>
+          <w:shd w:val="clear" w:color="auto" w:fill="FFFFFF"/>
+          <w:lang w:val="en-GB"/>
+        </w:rPr>
+        <w:t xml:space="preserve"> </w:t>
+      </w:r>
+      <w:r>
+        <w:rPr>
+          <w:rFonts w:ascii="Segoe UI" w:hAnsi="Segoe UI" w:cs="Segoe UI"/>
+          <w:sz w:val="21"/>
+          <w:szCs w:val="21"/>
+          <w:shd w:val="clear" w:color="auto" w:fill="FFFFFF"/>
+        </w:rPr>
         <w:t>see </w:t>
       </w:r>
-      <w:hyperlink r:id="rId11" w:history="1">
+      <w:hyperlink r:id="rId16" w:history="1">
         <w:r>
           <w:rPr>
             <w:rStyle w:val="Hyperlink"/>
@@ -1643,6 +1895,7 @@
         <w:rPr>
           <w:lang w:val="en-US"/>
         </w:rPr>
+        <w:lastRenderedPageBreak/>
         <w:t>Tips and tricks</w:t>
       </w:r>
     </w:p>
@@ -1698,7 +1951,7 @@
         </w:rPr>
         <w:t xml:space="preserve">For more information, see </w:t>
       </w:r>
-      <w:hyperlink r:id="rId12" w:anchor="environment-copies" w:history="1">
+      <w:hyperlink r:id="rId17" w:anchor="environment-copies" w:history="1">
         <w:r>
           <w:rPr>
             <w:rStyle w:val="Hyperlink"/>
@@ -1751,7 +2004,7 @@
           <w:lang w:val="en-US"/>
         </w:rPr>
       </w:pPr>
-      <w:hyperlink r:id="rId13" w:history="1">
+      <w:hyperlink r:id="rId18" w:history="1">
         <w:r>
           <w:rPr>
             <w:rStyle w:val="Hyperlink"/>
@@ -1864,7 +2117,7 @@
           <w:lang w:val="en-GB"/>
         </w:rPr>
       </w:pPr>
-      <w:hyperlink r:id="rId14" w:history="1">
+      <w:hyperlink r:id="rId19" w:history="1">
         <w:r>
           <w:rPr>
             <w:rStyle w:val="Hyperlink"/>
@@ -1932,7 +2185,7 @@
           <w:lang w:val="en-GB" w:eastAsia="en-DK"/>
         </w:rPr>
       </w:pPr>
-      <w:hyperlink r:id="rId15" w:history="1">
+      <w:hyperlink r:id="rId20" w:history="1">
         <w:r>
           <w:rPr>
             <w:rStyle w:val="Hyperlink"/>
@@ -1965,7 +2218,6 @@
         <w:rPr>
           <w:lang w:val="en-GB" w:eastAsia="en-DK"/>
         </w:rPr>
-        <w:lastRenderedPageBreak/>
         <w:t xml:space="preserve">I was guest in the podcast </w:t>
       </w:r>
       <w:r>
@@ -2065,7 +2317,7 @@
           <w:lang w:val="da-DK" w:eastAsia="en-DK"/>
         </w:rPr>
       </w:pPr>
-      <w:hyperlink r:id="rId16" w:history="1">
+      <w:hyperlink r:id="rId21" w:history="1">
         <w:r>
           <w:rPr>
             <w:rStyle w:val="Hyperlink"/>
@@ -2134,7 +2386,7 @@
         </w:rPr>
         <w:t xml:space="preserve">Blogs: </w:t>
       </w:r>
-      <w:hyperlink r:id="rId17" w:history="1">
+      <w:hyperlink r:id="rId22" w:history="1">
         <w:r>
           <w:rPr>
             <w:rStyle w:val="Hyperlink"/>
@@ -2160,9 +2412,10 @@
         <w:rPr>
           <w:lang w:val="da-DK" w:eastAsia="en-DK"/>
         </w:rPr>
+        <w:lastRenderedPageBreak/>
         <w:t xml:space="preserve">Videos: </w:t>
       </w:r>
-      <w:hyperlink r:id="rId18" w:history="1">
+      <w:hyperlink r:id="rId23" w:history="1">
         <w:r>
           <w:rPr>
             <w:rStyle w:val="Hyperlink"/>
@@ -2362,7 +2615,7 @@
           <w:lang w:val="en-GB"/>
         </w:rPr>
       </w:pPr>
-      <w:hyperlink r:id="rId19" w:history="1">
+      <w:hyperlink r:id="rId24" w:history="1">
         <w:r>
           <w:rPr>
             <w:rStyle w:val="Hyperlink"/>
@@ -2424,7 +2677,7 @@
           <w:lang w:val="en-GB"/>
         </w:rPr>
       </w:pPr>
-      <w:hyperlink r:id="rId20" w:history="1">
+      <w:hyperlink r:id="rId25" w:history="1">
         <w:r>
           <w:rPr>
             <w:rStyle w:val="Hyperlink"/>
@@ -4908,7 +5161,7 @@
   <w:style w:type="paragraph" w:default="1" w:styleId="Normal">
     <w:name w:val="Normal"/>
     <w:qFormat/>
-    <w:rsid w:val="00205884"/>
+    <w:rsid w:val="00AF5189"/>
   </w:style>
   <w:style w:type="paragraph" w:styleId="Heading1">
     <w:name w:val="heading 1"/>

</xml_diff>

<commit_message>
september 2023 newsletter published
</commit_message>
<xml_diff>
--- a/samples/AppInsights/News/2023-09-01-Whats new in Dynamics 365 Business Central telemetry - September 2023.docx
+++ b/samples/AppInsights/News/2023-09-01-Whats new in Dynamics 365 Business Central telemetry - September 2023.docx
@@ -239,13 +239,7 @@
         <w:rPr>
           <w:lang w:val="en-GB" w:eastAsia="en-DK"/>
         </w:rPr>
-        <w:t>The 2023 release wave 2 is c</w:t>
-      </w:r>
-      <w:r>
-        <w:rPr>
-          <w:lang w:val="en-GB" w:eastAsia="en-DK"/>
-        </w:rPr>
-        <w:t>oming soon. Are you ready (to deal with broken PTEs)?</w:t>
+        <w:t>The history of the telemetry feature</w:t>
       </w:r>
     </w:p>
     <w:p>
@@ -263,25 +257,13 @@
         <w:rPr>
           <w:lang w:val="en-GB" w:eastAsia="en-DK"/>
         </w:rPr>
-        <w:t xml:space="preserve">Power BI Usage apps – </w:t>
-      </w:r>
-      <w:r>
-        <w:rPr>
-          <w:lang w:val="en-GB" w:eastAsia="en-DK"/>
-        </w:rPr>
-        <w:t>September</w:t>
-      </w:r>
-      <w:r>
-        <w:rPr>
-          <w:lang w:val="en-GB" w:eastAsia="en-DK"/>
-        </w:rPr>
-        <w:t xml:space="preserve"> </w:t>
-      </w:r>
-      <w:r>
-        <w:rPr>
-          <w:lang w:val="en-GB" w:eastAsia="en-DK"/>
-        </w:rPr>
-        <w:t>updates</w:t>
+        <w:t>The 2023 release wave 2 is c</w:t>
+      </w:r>
+      <w:r>
+        <w:rPr>
+          <w:lang w:val="en-GB" w:eastAsia="en-DK"/>
+        </w:rPr>
+        <w:t>oming soon. Are you ready (to deal with broken PTEs)?</w:t>
       </w:r>
     </w:p>
     <w:p>
@@ -299,7 +281,25 @@
         <w:rPr>
           <w:lang w:val="en-GB" w:eastAsia="en-DK"/>
         </w:rPr>
-        <w:t>New signal/updates</w:t>
+        <w:t xml:space="preserve">Power BI Usage apps – </w:t>
+      </w:r>
+      <w:r>
+        <w:rPr>
+          <w:lang w:val="en-GB" w:eastAsia="en-DK"/>
+        </w:rPr>
+        <w:t>September</w:t>
+      </w:r>
+      <w:r>
+        <w:rPr>
+          <w:lang w:val="en-GB" w:eastAsia="en-DK"/>
+        </w:rPr>
+        <w:t xml:space="preserve"> </w:t>
+      </w:r>
+      <w:r>
+        <w:rPr>
+          <w:lang w:val="en-GB" w:eastAsia="en-DK"/>
+        </w:rPr>
+        <w:t>updates</w:t>
       </w:r>
     </w:p>
     <w:p>
@@ -317,7 +317,7 @@
         <w:rPr>
           <w:lang w:val="en-GB" w:eastAsia="en-DK"/>
         </w:rPr>
-        <w:t>Documentation updates</w:t>
+        <w:t>New signal/updates</w:t>
       </w:r>
     </w:p>
     <w:p>
@@ -335,6 +335,24 @@
         <w:rPr>
           <w:lang w:val="en-GB" w:eastAsia="en-DK"/>
         </w:rPr>
+        <w:t>Documentation updates</w:t>
+      </w:r>
+    </w:p>
+    <w:p>
+      <w:pPr>
+        <w:pStyle w:val="ListParagraph"/>
+        <w:numPr>
+          <w:ilvl w:val="0"/>
+          <w:numId w:val="13"/>
+        </w:numPr>
+        <w:rPr>
+          <w:lang w:val="en-GB" w:eastAsia="en-DK"/>
+        </w:rPr>
+      </w:pPr>
+      <w:r>
+        <w:rPr>
+          <w:lang w:val="en-GB" w:eastAsia="en-DK"/>
+        </w:rPr>
         <w:t xml:space="preserve">New </w:t>
       </w:r>
       <w:r>
@@ -368,6 +386,104 @@
         <w:rPr>
           <w:lang w:val="en-GB" w:eastAsia="en-DK"/>
         </w:rPr>
+        <w:t>T</w:t>
+      </w:r>
+      <w:r>
+        <w:rPr>
+          <w:lang w:val="en-GB" w:eastAsia="en-DK"/>
+        </w:rPr>
+        <w:t>he history of the telemetry feature</w:t>
+      </w:r>
+    </w:p>
+    <w:p>
+      <w:pPr>
+        <w:rPr>
+          <w:lang w:val="en-GB" w:eastAsia="en-DK"/>
+        </w:rPr>
+      </w:pPr>
+      <w:r>
+        <w:rPr>
+          <w:lang w:val="en-GB" w:eastAsia="en-DK"/>
+        </w:rPr>
+        <w:t xml:space="preserve">Hear about the history of the telemetry feature </w:t>
+      </w:r>
+      <w:r>
+        <w:rPr>
+          <w:lang w:val="en-GB" w:eastAsia="en-DK"/>
+        </w:rPr>
+        <w:t xml:space="preserve">in </w:t>
+      </w:r>
+      <w:r>
+        <w:rPr>
+          <w:lang w:val="en-GB" w:eastAsia="en-DK"/>
+        </w:rPr>
+        <w:t>the podcast Dynamics Corner Chair: Save the World a Little Every Day</w:t>
+      </w:r>
+      <w:r>
+        <w:rPr>
+          <w:lang w:val="en-GB" w:eastAsia="en-DK"/>
+        </w:rPr>
+        <w:t xml:space="preserve"> (</w:t>
+      </w:r>
+      <w:r>
+        <w:rPr>
+          <w:lang w:val="en-GB" w:eastAsia="en-DK"/>
+        </w:rPr>
+        <w:t xml:space="preserve">12:00 into </w:t>
+      </w:r>
+      <w:r>
+        <w:rPr>
+          <w:lang w:val="en-GB" w:eastAsia="en-DK"/>
+        </w:rPr>
+        <w:t>the recording)</w:t>
+      </w:r>
+    </w:p>
+    <w:p>
+      <w:pPr>
+        <w:rPr>
+          <w:lang w:val="en-GB" w:eastAsia="en-DK"/>
+        </w:rPr>
+      </w:pPr>
+      <w:r>
+        <w:rPr>
+          <w:lang w:val="en-GB" w:eastAsia="en-DK"/>
+        </w:rPr>
+        <w:t xml:space="preserve">Jump right in here: </w:t>
+      </w:r>
+      <w:hyperlink r:id="rId5" w:history="1">
+        <w:r>
+          <w:rPr>
+            <w:rStyle w:val="Hyperlink"/>
+            <w:lang w:val="en-GB" w:eastAsia="en-DK"/>
+          </w:rPr>
+          <w:t>https://www.youtube.com/watch?v=zskD7KqOeeI&amp;t=12m</w:t>
+        </w:r>
+      </w:hyperlink>
+      <w:r>
+        <w:rPr>
+          <w:lang w:val="en-GB" w:eastAsia="en-DK"/>
+        </w:rPr>
+        <w:t xml:space="preserve"> </w:t>
+      </w:r>
+    </w:p>
+    <w:p>
+      <w:pPr>
+        <w:rPr>
+          <w:lang w:val="en-GB" w:eastAsia="en-DK"/>
+        </w:rPr>
+      </w:pPr>
+    </w:p>
+    <w:p>
+      <w:pPr>
+        <w:pStyle w:val="Heading1"/>
+        <w:rPr>
+          <w:lang w:val="en-GB" w:eastAsia="en-DK"/>
+        </w:rPr>
+      </w:pPr>
+      <w:r>
+        <w:rPr>
+          <w:lang w:val="en-GB" w:eastAsia="en-DK"/>
+        </w:rPr>
         <w:t>The 2023 release wave 2 is c</w:t>
       </w:r>
       <w:r>
@@ -387,38 +503,20 @@
         <w:rPr>
           <w:lang w:val="en-GB" w:eastAsia="en-DK"/>
         </w:rPr>
-        <w:t xml:space="preserve">In every release wave of Business Central, we change things that break apps and per-tenant extensions (PTEs). But we give partners and customers 12+ months to fix and refactor code prior to breaking changes. We even send out email notifications to app/extension publishers that they need to fix things. And then in </w:t>
-      </w:r>
-      <w:r>
-        <w:rPr>
-          <w:lang w:val="en-GB" w:eastAsia="en-DK"/>
-        </w:rPr>
-        <w:t>Business Central</w:t>
-      </w:r>
-      <w:r>
-        <w:rPr>
-          <w:lang w:val="en-GB" w:eastAsia="en-DK"/>
-        </w:rPr>
-        <w:t>, we will postpone upgrades to next major version if the environment has apps/extensions that are non-compatible with the next major. Wouldn’t it be nice if you as a VAR partner could setup alerts on these events in due time so that you would have an overview on which apps/extensions need fixing at which customers? Well, this is finally possible!</w:t>
-      </w:r>
-    </w:p>
-    <w:p>
-      <w:pPr>
-        <w:rPr>
-          <w:lang w:val="en-GB" w:eastAsia="en-DK"/>
-        </w:rPr>
-      </w:pPr>
-      <w:r>
-        <w:rPr>
-          <w:lang w:val="en-GB" w:eastAsia="en-DK"/>
-        </w:rPr>
-        <w:t>In September, we are starting to emit per-environment telemetry on PTEs that are non-compatible to next major and e</w:t>
-      </w:r>
-      <w:r>
-        <w:rPr>
-          <w:lang w:val="en-GB" w:eastAsia="en-DK"/>
-        </w:rPr>
-        <w:t xml:space="preserve">arly KQL samples are out now. Check them out </w:t>
+        <w:t>In every release wave of Business Central, we change things that break apps and per-tenant extensions (PTEs). But we give partners and customers 12+ months to fix and refactor code prior to breaking changes. We even send out email notifications to app/extension publishers that they need to fix things. And then in Business Central, we will postpone upgrades to next major version if the environment has apps/extensions that are non-compatible with the next major. Wouldn’t it be nice if you as a VAR partner could setup alerts on these events in due time so that you would have an overview on which apps/extensions need fixing at which customers? Well, this is finally possible!</w:t>
+      </w:r>
+    </w:p>
+    <w:p>
+      <w:pPr>
+        <w:rPr>
+          <w:lang w:val="en-GB" w:eastAsia="en-DK"/>
+        </w:rPr>
+      </w:pPr>
+      <w:r>
+        <w:rPr>
+          <w:lang w:val="en-GB" w:eastAsia="en-DK"/>
+        </w:rPr>
+        <w:t xml:space="preserve">In September, we are starting to emit per-environment telemetry on PTEs that are non-compatible to next major and early KQL samples are out now. Check them out </w:t>
       </w:r>
       <w:proofErr w:type="gramStart"/>
       <w:r>
@@ -435,7 +533,7 @@
           <w:lang w:val="en-GB" w:eastAsia="en-DK"/>
         </w:rPr>
       </w:pPr>
-      <w:hyperlink r:id="rId5" w:history="1">
+      <w:hyperlink r:id="rId6" w:history="1">
         <w:r>
           <w:rPr>
             <w:rStyle w:val="Hyperlink"/>
@@ -464,7 +562,7 @@
         </w:rPr>
         <w:t xml:space="preserve">But Kennie, how do I alert on that? And can I get alerts in Teams AND in emails? Yup. Check out how to do just that here: </w:t>
       </w:r>
-      <w:hyperlink r:id="rId6" w:history="1">
+      <w:hyperlink r:id="rId7" w:history="1">
         <w:r>
           <w:rPr>
             <w:rStyle w:val="Hyperlink"/>
@@ -490,7 +588,6 @@
         <w:rPr>
           <w:lang w:val="en-GB" w:eastAsia="en-DK"/>
         </w:rPr>
-        <w:lastRenderedPageBreak/>
         <w:t>For PTE validation failures against next major, use this KQL query for your alerts:</w:t>
       </w:r>
     </w:p>
@@ -500,7 +597,7 @@
           <w:lang w:val="en-GB" w:eastAsia="en-DK"/>
         </w:rPr>
       </w:pPr>
-      <w:hyperlink r:id="rId7" w:history="1">
+      <w:hyperlink r:id="rId8" w:history="1">
         <w:r>
           <w:rPr>
             <w:rStyle w:val="Hyperlink"/>
@@ -640,72 +737,119 @@
           <w:bCs/>
           <w:lang w:val="en-GB" w:eastAsia="en-DK"/>
         </w:rPr>
-        <w:t>Error</w:t>
-      </w:r>
-      <w:r>
+        <w:t>Error report</w:t>
+      </w:r>
+    </w:p>
+    <w:p>
+      <w:pPr>
+        <w:rPr>
+          <w:lang w:val="en-GB" w:eastAsia="en-DK"/>
+        </w:rPr>
+      </w:pPr>
+      <w:r>
+        <w:rPr>
+          <w:lang w:val="en-GB" w:eastAsia="en-DK"/>
+        </w:rPr>
+        <w:t>O</w:t>
+      </w:r>
+      <w:r>
+        <w:rPr>
+          <w:lang w:val="en-GB" w:eastAsia="en-DK"/>
+        </w:rPr>
+        <w:t xml:space="preserve">n </w:t>
+      </w:r>
+      <w:r>
+        <w:rPr>
+          <w:lang w:val="en-GB" w:eastAsia="en-DK"/>
+        </w:rPr>
+        <w:t xml:space="preserve">the </w:t>
+      </w:r>
+      <w:r>
+        <w:rPr>
+          <w:lang w:val="en-GB" w:eastAsia="en-DK"/>
+        </w:rPr>
+        <w:t xml:space="preserve">page </w:t>
+      </w:r>
+      <w:proofErr w:type="spellStart"/>
+      <w:r>
+        <w:rPr>
+          <w:lang w:val="en-GB" w:eastAsia="en-DK"/>
+        </w:rPr>
+        <w:t>FeatureErrors</w:t>
+      </w:r>
+      <w:proofErr w:type="spellEnd"/>
+      <w:r>
+        <w:rPr>
+          <w:lang w:val="en-GB" w:eastAsia="en-DK"/>
+        </w:rPr>
+        <w:t xml:space="preserve">, </w:t>
+      </w:r>
+      <w:r>
+        <w:rPr>
+          <w:lang w:val="en-GB" w:eastAsia="en-DK"/>
+        </w:rPr>
+        <w:t>a</w:t>
+      </w:r>
+      <w:r>
+        <w:rPr>
+          <w:lang w:val="en-GB" w:eastAsia="en-DK"/>
+        </w:rPr>
+        <w:t xml:space="preserve">dded top/bottom parsing visuals for the AL stack trace. </w:t>
+      </w:r>
+    </w:p>
+    <w:p>
+      <w:pPr>
         <w:rPr>
           <w:b/>
           <w:bCs/>
           <w:lang w:val="en-GB" w:eastAsia="en-DK"/>
         </w:rPr>
-        <w:t xml:space="preserve"> report</w:t>
-      </w:r>
-    </w:p>
-    <w:p>
-      <w:pPr>
-        <w:rPr>
-          <w:lang w:val="en-GB" w:eastAsia="en-DK"/>
-        </w:rPr>
-      </w:pPr>
-      <w:r>
-        <w:rPr>
-          <w:lang w:val="en-GB" w:eastAsia="en-DK"/>
-        </w:rPr>
-        <w:t>O</w:t>
-      </w:r>
-      <w:r>
-        <w:rPr>
-          <w:lang w:val="en-GB" w:eastAsia="en-DK"/>
-        </w:rPr>
-        <w:t xml:space="preserve">n </w:t>
-      </w:r>
-      <w:r>
-        <w:rPr>
-          <w:lang w:val="en-GB" w:eastAsia="en-DK"/>
-        </w:rPr>
-        <w:t xml:space="preserve">the </w:t>
-      </w:r>
-      <w:r>
-        <w:rPr>
-          <w:lang w:val="en-GB" w:eastAsia="en-DK"/>
-        </w:rPr>
-        <w:t xml:space="preserve">page </w:t>
-      </w:r>
-      <w:proofErr w:type="spellStart"/>
-      <w:r>
-        <w:rPr>
-          <w:lang w:val="en-GB" w:eastAsia="en-DK"/>
-        </w:rPr>
-        <w:t>FeatureErrors</w:t>
-      </w:r>
-      <w:proofErr w:type="spellEnd"/>
-      <w:r>
-        <w:rPr>
-          <w:lang w:val="en-GB" w:eastAsia="en-DK"/>
-        </w:rPr>
-        <w:t xml:space="preserve">, </w:t>
-      </w:r>
-      <w:r>
-        <w:rPr>
-          <w:lang w:val="en-GB" w:eastAsia="en-DK"/>
-        </w:rPr>
-        <w:t>a</w:t>
-      </w:r>
-      <w:r>
-        <w:rPr>
-          <w:lang w:val="en-GB" w:eastAsia="en-DK"/>
-        </w:rPr>
-        <w:t xml:space="preserve">dded top/bottom parsing visuals for the AL stack trace. </w:t>
+      </w:pPr>
+    </w:p>
+    <w:p>
+      <w:pPr>
+        <w:pStyle w:val="Heading2"/>
+        <w:rPr>
+          <w:lang w:val="en-GB"/>
+        </w:rPr>
+      </w:pPr>
+      <w:r>
+        <w:rPr>
+          <w:lang w:val="en-GB"/>
+        </w:rPr>
+        <w:t>Environment Usage app</w:t>
+      </w:r>
+      <w:r>
+        <w:rPr>
+          <w:lang w:val="en-GB"/>
+        </w:rPr>
+        <w:t xml:space="preserve"> (for VARs)</w:t>
+      </w:r>
+    </w:p>
+    <w:p>
+      <w:pPr>
+        <w:rPr>
+          <w:lang w:val="en-GB" w:eastAsia="en-DK"/>
+        </w:rPr>
+      </w:pPr>
+      <w:r>
+        <w:rPr>
+          <w:lang w:val="en-GB" w:eastAsia="en-DK"/>
+        </w:rPr>
+        <w:t>On all four reports (Usage, Errors, Performance, and Administration): Added global filters on environment version (full and short)</w:t>
+      </w:r>
+    </w:p>
+    <w:p>
+      <w:pPr>
+        <w:rPr>
+          <w:lang w:val="en-GB" w:eastAsia="en-DK"/>
+        </w:rPr>
+      </w:pPr>
+      <w:r>
+        <w:rPr>
+          <w:lang w:val="en-GB" w:eastAsia="en-DK"/>
+        </w:rPr>
+        <w:t xml:space="preserve"> </w:t>
       </w:r>
     </w:p>
     <w:p>
@@ -716,76 +860,13 @@
           <w:lang w:val="en-GB" w:eastAsia="en-DK"/>
         </w:rPr>
       </w:pPr>
-    </w:p>
-    <w:p>
-      <w:pPr>
-        <w:pStyle w:val="Heading2"/>
-        <w:rPr>
-          <w:lang w:val="en-GB"/>
-        </w:rPr>
-      </w:pPr>
-      <w:r>
-        <w:rPr>
-          <w:lang w:val="en-GB"/>
-        </w:rPr>
-        <w:t>Environment Usage app</w:t>
-      </w:r>
-      <w:r>
-        <w:rPr>
-          <w:lang w:val="en-GB"/>
-        </w:rPr>
-        <w:t xml:space="preserve"> (for VARs)</w:t>
-      </w:r>
-    </w:p>
-    <w:p>
-      <w:pPr>
-        <w:rPr>
-          <w:lang w:val="en-GB" w:eastAsia="en-DK"/>
-        </w:rPr>
-      </w:pPr>
-      <w:r>
-        <w:rPr>
-          <w:lang w:val="en-GB" w:eastAsia="en-DK"/>
-        </w:rPr>
-        <w:t>On all four reports (Usage, Errors, Performance, and Administration): Added global filters on environment version (full and short)</w:t>
-      </w:r>
-    </w:p>
-    <w:p>
-      <w:pPr>
-        <w:rPr>
-          <w:lang w:val="en-GB" w:eastAsia="en-DK"/>
-        </w:rPr>
-      </w:pPr>
-      <w:r>
-        <w:rPr>
-          <w:lang w:val="en-GB" w:eastAsia="en-DK"/>
-        </w:rPr>
-        <w:t xml:space="preserve"> </w:t>
-      </w:r>
-    </w:p>
-    <w:p>
-      <w:pPr>
+      <w:r>
         <w:rPr>
           <w:b/>
           <w:bCs/>
           <w:lang w:val="en-GB" w:eastAsia="en-DK"/>
         </w:rPr>
-      </w:pPr>
-      <w:r>
-        <w:rPr>
-          <w:b/>
-          <w:bCs/>
-          <w:lang w:val="en-GB" w:eastAsia="en-DK"/>
-        </w:rPr>
-        <w:t>Usage</w:t>
-      </w:r>
-      <w:r>
-        <w:rPr>
-          <w:b/>
-          <w:bCs/>
-          <w:lang w:val="en-GB" w:eastAsia="en-DK"/>
-        </w:rPr>
-        <w:t xml:space="preserve"> report</w:t>
+        <w:t>Usage report</w:t>
       </w:r>
     </w:p>
     <w:p>
@@ -835,7 +916,7 @@
         </w:rPr>
         <w:t xml:space="preserve">Release note: </w:t>
       </w:r>
-      <w:hyperlink r:id="rId8" w:history="1">
+      <w:hyperlink r:id="rId9" w:history="1">
         <w:r>
           <w:rPr>
             <w:rStyle w:val="Hyperlink"/>
@@ -862,39 +943,6 @@
     </w:p>
     <w:p>
       <w:pPr>
-        <w:pStyle w:val="Heading2"/>
-        <w:rPr>
-          <w:lang w:val="en-GB"/>
-        </w:rPr>
-      </w:pPr>
-      <w:r>
-        <w:rPr>
-          <w:lang w:val="en-GB"/>
-        </w:rPr>
-        <w:t xml:space="preserve">App </w:t>
-      </w:r>
-      <w:r>
-        <w:rPr>
-          <w:lang w:val="en-GB"/>
-        </w:rPr>
-        <w:t>Usage app</w:t>
-      </w:r>
-      <w:r>
-        <w:rPr>
-          <w:lang w:val="en-GB"/>
-        </w:rPr>
-        <w:t xml:space="preserve"> (for ISVs)</w:t>
-      </w:r>
-    </w:p>
-    <w:p>
-      <w:pPr>
-        <w:rPr>
-          <w:lang w:val="en-GB" w:eastAsia="en-DK"/>
-        </w:rPr>
-      </w:pPr>
-    </w:p>
-    <w:p>
-      <w:pPr>
         <w:rPr>
           <w:b/>
           <w:bCs/>
@@ -928,19 +976,57 @@
         <w:rPr>
           <w:lang w:val="en-GB" w:eastAsia="en-DK"/>
         </w:rPr>
-        <w:t>A</w:t>
-      </w:r>
-      <w:r>
-        <w:rPr>
-          <w:lang w:val="en-GB" w:eastAsia="en-DK"/>
-        </w:rPr>
-        <w:t>dded global page filters on app, app publisher, app id, and app version</w:t>
-      </w:r>
-      <w:r>
-        <w:rPr>
-          <w:lang w:val="en-GB" w:eastAsia="en-DK"/>
-        </w:rPr>
-        <w:t>. This makes it easier to filter once on an app and then see error results across all pages.</w:t>
+        <w:t>On page Job queue errors, we now show if the job queue entry has been stopped (event AL0000JRG)</w:t>
+      </w:r>
+      <w:r>
+        <w:rPr>
+          <w:lang w:val="en-GB" w:eastAsia="en-DK"/>
+        </w:rPr>
+        <w:t xml:space="preserve">. Read more about this event here: </w:t>
+      </w:r>
+      <w:hyperlink r:id="rId10" w:history="1">
+        <w:r>
+          <w:rPr>
+            <w:rStyle w:val="Hyperlink"/>
+            <w:lang w:val="en-GB" w:eastAsia="en-DK"/>
+          </w:rPr>
+          <w:t>https://learn.microsoft.com/en-</w:t>
+        </w:r>
+        <w:r>
+          <w:rPr>
+            <w:rStyle w:val="Hyperlink"/>
+            <w:lang w:val="en-GB" w:eastAsia="en-DK"/>
+          </w:rPr>
+          <w:lastRenderedPageBreak/>
+          <w:t>us/dynamics365/business-central/dev-itpro/administration/telemetry-job-queue-lifecycle-trace#errorStopped</w:t>
+        </w:r>
+      </w:hyperlink>
+      <w:r>
+        <w:rPr>
+          <w:lang w:val="en-GB" w:eastAsia="en-DK"/>
+        </w:rPr>
+        <w:t xml:space="preserve"> </w:t>
+      </w:r>
+    </w:p>
+    <w:p>
+      <w:pPr>
+        <w:rPr>
+          <w:lang w:val="en-GB" w:eastAsia="en-DK"/>
+        </w:rPr>
+      </w:pPr>
+    </w:p>
+    <w:p>
+      <w:pPr>
+        <w:pStyle w:val="Heading2"/>
+        <w:rPr>
+          <w:lang w:val="en-GB"/>
+        </w:rPr>
+      </w:pPr>
+      <w:r>
+        <w:rPr>
+          <w:lang w:val="en-GB"/>
+        </w:rPr>
+        <w:t>App Usage app (for ISVs)</w:t>
       </w:r>
     </w:p>
     <w:p>
@@ -964,28 +1050,62 @@
           <w:bCs/>
           <w:lang w:val="en-GB" w:eastAsia="en-DK"/>
         </w:rPr>
-        <w:t>Administration</w:t>
-      </w:r>
-      <w:r>
+        <w:t>Error report</w:t>
+      </w:r>
+    </w:p>
+    <w:p>
+      <w:pPr>
+        <w:rPr>
+          <w:lang w:val="en-GB" w:eastAsia="en-DK"/>
+        </w:rPr>
+      </w:pPr>
+      <w:r>
+        <w:rPr>
+          <w:lang w:val="en-GB" w:eastAsia="en-DK"/>
+        </w:rPr>
+        <w:t>A</w:t>
+      </w:r>
+      <w:r>
+        <w:rPr>
+          <w:lang w:val="en-GB" w:eastAsia="en-DK"/>
+        </w:rPr>
+        <w:t>dded global page filters on app, app publisher, app id, and app version. This makes it easier to filter once on an app and then see error results across all pages.</w:t>
+      </w:r>
+    </w:p>
+    <w:p>
+      <w:pPr>
+        <w:rPr>
+          <w:lang w:val="en-GB" w:eastAsia="en-DK"/>
+        </w:rPr>
+      </w:pPr>
+    </w:p>
+    <w:p>
+      <w:pPr>
         <w:rPr>
           <w:b/>
           <w:bCs/>
           <w:lang w:val="en-GB" w:eastAsia="en-DK"/>
         </w:rPr>
-        <w:t xml:space="preserve"> report </w:t>
-      </w:r>
-    </w:p>
-    <w:p>
-      <w:pPr>
-        <w:rPr>
-          <w:lang w:val="en-GB" w:eastAsia="en-DK"/>
-        </w:rPr>
-      </w:pPr>
-      <w:r>
-        <w:rPr>
-          <w:lang w:val="en-GB" w:eastAsia="en-DK"/>
-        </w:rPr>
-        <w:lastRenderedPageBreak/>
+      </w:pPr>
+      <w:r>
+        <w:rPr>
+          <w:b/>
+          <w:bCs/>
+          <w:lang w:val="en-GB" w:eastAsia="en-DK"/>
+        </w:rPr>
+        <w:t xml:space="preserve">Administration report </w:t>
+      </w:r>
+    </w:p>
+    <w:p>
+      <w:pPr>
+        <w:rPr>
+          <w:lang w:val="en-GB" w:eastAsia="en-DK"/>
+        </w:rPr>
+      </w:pPr>
+      <w:r>
+        <w:rPr>
+          <w:lang w:val="en-GB" w:eastAsia="en-DK"/>
+        </w:rPr>
         <w:t>O</w:t>
       </w:r>
       <w:r>
@@ -1032,7 +1152,7 @@
         </w:rPr>
         <w:t xml:space="preserve">Release note: </w:t>
       </w:r>
-      <w:hyperlink r:id="rId9" w:history="1">
+      <w:hyperlink r:id="rId11" w:history="1">
         <w:r>
           <w:rPr>
             <w:rStyle w:val="Hyperlink"/>
@@ -1262,7 +1382,7 @@
         </w:rPr>
         <w:br/>
       </w:r>
-      <w:hyperlink r:id="rId10" w:history="1">
+      <w:hyperlink r:id="rId12" w:history="1">
         <w:r>
           <w:rPr>
             <w:rStyle w:val="Hyperlink"/>
@@ -1291,6 +1411,7 @@
         <w:rPr>
           <w:lang w:val="en-GB" w:eastAsia="en-DK"/>
         </w:rPr>
+        <w:lastRenderedPageBreak/>
         <w:t>KQL code samples for job queue telemet</w:t>
       </w:r>
       <w:r>
@@ -1306,7 +1427,7 @@
           <w:lang w:val="en-GB" w:eastAsia="en-DK"/>
         </w:rPr>
       </w:pPr>
-      <w:hyperlink r:id="rId11" w:history="1">
+      <w:hyperlink r:id="rId13" w:history="1">
         <w:r>
           <w:rPr>
             <w:rStyle w:val="Hyperlink"/>
@@ -1386,7 +1507,7 @@
           <w:lang w:val="en-GB" w:eastAsia="en-DK"/>
         </w:rPr>
       </w:pPr>
-      <w:hyperlink r:id="rId12" w:history="1">
+      <w:hyperlink r:id="rId14" w:history="1">
         <w:r>
           <w:rPr>
             <w:rStyle w:val="Hyperlink"/>
@@ -1408,7 +1529,7 @@
           <w:lang w:val="en-GB" w:eastAsia="en-DK"/>
         </w:rPr>
       </w:pPr>
-      <w:hyperlink r:id="rId13" w:history="1">
+      <w:hyperlink r:id="rId15" w:history="1">
         <w:r>
           <w:rPr>
             <w:rStyle w:val="Hyperlink"/>
@@ -1441,6 +1562,19 @@
         <w:rPr>
           <w:lang w:val="en-GB" w:eastAsia="en-DK"/>
         </w:rPr>
+        <w:t>Pageviews on queries (coming in 23.0)</w:t>
+      </w:r>
+    </w:p>
+    <w:p>
+      <w:pPr>
+        <w:rPr>
+          <w:lang w:val="en-GB" w:eastAsia="en-DK"/>
+        </w:rPr>
+      </w:pPr>
+      <w:r>
+        <w:rPr>
+          <w:lang w:val="en-GB" w:eastAsia="en-DK"/>
+        </w:rPr>
         <w:t>Configuration of changelog (coming in 23.0)</w:t>
       </w:r>
     </w:p>
@@ -1454,19 +1588,7 @@
         <w:rPr>
           <w:lang w:val="en-GB" w:eastAsia="en-DK"/>
         </w:rPr>
-        <w:t>Business Events lifecycle events (</w:t>
-      </w:r>
-      <w:r>
-        <w:rPr>
-          <w:lang w:val="en-GB" w:eastAsia="en-DK"/>
-        </w:rPr>
-        <w:t>coming in 23.0</w:t>
-      </w:r>
-      <w:r>
-        <w:rPr>
-          <w:lang w:val="en-GB" w:eastAsia="en-DK"/>
-        </w:rPr>
-        <w:t>)</w:t>
+        <w:t>Business Events lifecycle events (coming in 23.0)</w:t>
       </w:r>
     </w:p>
     <w:p>
@@ -1501,6 +1623,12 @@
           <w:lang w:val="en-GB" w:eastAsia="en-DK"/>
         </w:rPr>
       </w:pPr>
+      <w:r>
+        <w:rPr>
+          <w:lang w:val="en-GB" w:eastAsia="en-DK"/>
+        </w:rPr>
+        <w:t>Usage of Queries (coming in 23.0)</w:t>
+      </w:r>
     </w:p>
     <w:p/>
     <w:p>
@@ -1572,7 +1700,7 @@
         </w:rPr>
         <w:t xml:space="preserve">Read more here: </w:t>
       </w:r>
-      <w:hyperlink r:id="rId14" w:anchor="sample-kql-code-for-analyzing-al-method-performance" w:history="1">
+      <w:hyperlink r:id="rId16" w:anchor="sample-kql-code-for-analyzing-al-method-performance" w:history="1">
         <w:r>
           <w:rPr>
             <w:rStyle w:val="Hyperlink"/>
@@ -1705,6 +1833,7 @@
           <w:sz w:val="21"/>
           <w:szCs w:val="21"/>
         </w:rPr>
+        <w:lastRenderedPageBreak/>
         <w:br/>
       </w:r>
       <w:r>
@@ -1732,7 +1861,7 @@
         </w:rPr>
         <w:br/>
       </w:r>
-      <w:hyperlink r:id="rId15" w:history="1">
+      <w:hyperlink r:id="rId17" w:history="1">
         <w:r>
           <w:rPr>
             <w:rStyle w:val="Hyperlink"/>
@@ -1823,7 +1952,7 @@
         </w:rPr>
         <w:t>see </w:t>
       </w:r>
-      <w:hyperlink r:id="rId16" w:history="1">
+      <w:hyperlink r:id="rId18" w:history="1">
         <w:r>
           <w:rPr>
             <w:rStyle w:val="Hyperlink"/>
@@ -1886,6 +2015,20 @@
     </w:p>
     <w:p>
       <w:pPr>
+        <w:rPr>
+          <w:lang w:val="en-GB"/>
+        </w:rPr>
+      </w:pPr>
+    </w:p>
+    <w:p>
+      <w:pPr>
+        <w:rPr>
+          <w:lang w:val="en-GB"/>
+        </w:rPr>
+      </w:pPr>
+    </w:p>
+    <w:p>
+      <w:pPr>
         <w:pStyle w:val="Heading1"/>
         <w:rPr>
           <w:lang w:val="en-US"/>
@@ -1895,7 +2038,6 @@
         <w:rPr>
           <w:lang w:val="en-US"/>
         </w:rPr>
-        <w:lastRenderedPageBreak/>
         <w:t>Tips and tricks</w:t>
       </w:r>
     </w:p>
@@ -1951,7 +2093,7 @@
         </w:rPr>
         <w:t xml:space="preserve">For more information, see </w:t>
       </w:r>
-      <w:hyperlink r:id="rId17" w:anchor="environment-copies" w:history="1">
+      <w:hyperlink r:id="rId19" w:anchor="environment-copies" w:history="1">
         <w:r>
           <w:rPr>
             <w:rStyle w:val="Hyperlink"/>
@@ -1997,14 +2139,26 @@
         </w:rPr>
         <w:t xml:space="preserve">The team behind KQL </w:t>
       </w:r>
-    </w:p>
-    <w:p>
-      <w:pPr>
+      <w:r>
         <w:rPr>
           <w:lang w:val="en-US"/>
         </w:rPr>
-      </w:pPr>
-      <w:hyperlink r:id="rId18" w:history="1">
+        <w:t>has published some nice KQL cheat sheets.</w:t>
+      </w:r>
+    </w:p>
+    <w:p>
+      <w:pPr>
+        <w:rPr>
+          <w:lang w:val="en-US"/>
+        </w:rPr>
+      </w:pPr>
+      <w:r>
+        <w:rPr>
+          <w:lang w:val="en-US"/>
+        </w:rPr>
+        <w:t xml:space="preserve">Get them here: </w:t>
+      </w:r>
+      <w:hyperlink r:id="rId20" w:history="1">
         <w:r>
           <w:rPr>
             <w:rStyle w:val="Hyperlink"/>
@@ -2064,6 +2218,7 @@
         <w:rPr>
           <w:lang w:val="en-GB"/>
         </w:rPr>
+        <w:lastRenderedPageBreak/>
         <w:t xml:space="preserve">Microsoft MVP </w:t>
       </w:r>
       <w:r>
@@ -2117,7 +2272,7 @@
           <w:lang w:val="en-GB"/>
         </w:rPr>
       </w:pPr>
-      <w:hyperlink r:id="rId19" w:history="1">
+      <w:hyperlink r:id="rId21" w:history="1">
         <w:r>
           <w:rPr>
             <w:rStyle w:val="Hyperlink"/>
@@ -2150,6 +2305,84 @@
         <w:rPr>
           <w:lang w:val="en-GB"/>
         </w:rPr>
+        <w:t xml:space="preserve">Microsoft MVP </w:t>
+      </w:r>
+      <w:r>
+        <w:rPr>
+          <w:lang w:val="en-GB"/>
+        </w:rPr>
+        <w:t>Stefano Demiliani</w:t>
+      </w:r>
+      <w:r>
+        <w:rPr>
+          <w:lang w:val="en-GB"/>
+        </w:rPr>
+        <w:t xml:space="preserve"> wrote a blog post on how to monitor </w:t>
+      </w:r>
+      <w:r>
+        <w:rPr>
+          <w:lang w:val="en-GB"/>
+        </w:rPr>
+        <w:t xml:space="preserve">Power Automate telemetry </w:t>
+      </w:r>
+      <w:r>
+        <w:rPr>
+          <w:lang w:val="en-GB"/>
+        </w:rPr>
+        <w:t>in</w:t>
+      </w:r>
+      <w:r>
+        <w:rPr>
+          <w:lang w:val="en-GB"/>
+        </w:rPr>
+        <w:t xml:space="preserve"> Azure Application Insights</w:t>
+      </w:r>
+      <w:r>
+        <w:rPr>
+          <w:lang w:val="en-GB"/>
+        </w:rPr>
+        <w:t xml:space="preserve"> (and combine it with Business Central telemetry):</w:t>
+      </w:r>
+    </w:p>
+    <w:p>
+      <w:pPr>
+        <w:rPr>
+          <w:lang w:val="en-GB"/>
+        </w:rPr>
+      </w:pPr>
+      <w:hyperlink r:id="rId22" w:history="1">
+        <w:r>
+          <w:rPr>
+            <w:rStyle w:val="Hyperlink"/>
+            <w:lang w:val="en-GB"/>
+          </w:rPr>
+          <w:t>https://demiliani.com/2023/08/26/power-automate-telemetry-data-with-azure-application-insights/</w:t>
+        </w:r>
+      </w:hyperlink>
+      <w:r>
+        <w:rPr>
+          <w:lang w:val="en-GB"/>
+        </w:rPr>
+        <w:t xml:space="preserve"> </w:t>
+      </w:r>
+    </w:p>
+    <w:p>
+      <w:pPr>
+        <w:rPr>
+          <w:lang w:val="en-GB"/>
+        </w:rPr>
+      </w:pPr>
+    </w:p>
+    <w:p>
+      <w:pPr>
+        <w:rPr>
+          <w:lang w:val="en-GB"/>
+        </w:rPr>
+      </w:pPr>
+      <w:r>
+        <w:rPr>
+          <w:lang w:val="en-GB"/>
+        </w:rPr>
         <w:t xml:space="preserve">James Pearson wrote a blog post about </w:t>
       </w:r>
       <w:r>
@@ -2185,7 +2418,7 @@
           <w:lang w:val="en-GB" w:eastAsia="en-DK"/>
         </w:rPr>
       </w:pPr>
-      <w:hyperlink r:id="rId20" w:history="1">
+      <w:hyperlink r:id="rId23" w:history="1">
         <w:r>
           <w:rPr>
             <w:rStyle w:val="Hyperlink"/>
@@ -2278,115 +2511,95 @@
       </w:r>
       <w:r>
         <w:rPr>
-          <w:lang w:val="da-DK" w:eastAsia="en-DK"/>
-        </w:rPr>
-        <w:t xml:space="preserve">For </w:t>
+          <w:lang w:val="en-GB" w:eastAsia="en-DK"/>
+        </w:rPr>
+        <w:t xml:space="preserve">For more information, </w:t>
       </w:r>
       <w:proofErr w:type="gramStart"/>
       <w:r>
         <w:rPr>
-          <w:lang w:val="da-DK" w:eastAsia="en-DK"/>
-        </w:rPr>
-        <w:t>m</w:t>
-      </w:r>
-      <w:r>
-        <w:rPr>
-          <w:lang w:val="da-DK" w:eastAsia="en-DK"/>
-        </w:rPr>
-        <w:t>ore</w:t>
+          <w:lang w:val="en-GB" w:eastAsia="en-DK"/>
+        </w:rPr>
+        <w:t>see</w:t>
       </w:r>
       <w:proofErr w:type="gramEnd"/>
-      <w:r>
-        <w:rPr>
-          <w:lang w:val="da-DK" w:eastAsia="en-DK"/>
-        </w:rPr>
-        <w:t xml:space="preserve"> information, </w:t>
-      </w:r>
-      <w:proofErr w:type="spellStart"/>
-      <w:r>
-        <w:rPr>
-          <w:lang w:val="da-DK" w:eastAsia="en-DK"/>
-        </w:rPr>
-        <w:t>see</w:t>
-      </w:r>
-      <w:proofErr w:type="spellEnd"/>
-    </w:p>
-    <w:p>
-      <w:pPr>
-        <w:rPr>
-          <w:lang w:val="da-DK" w:eastAsia="en-DK"/>
-        </w:rPr>
-      </w:pPr>
-      <w:hyperlink r:id="rId21" w:history="1">
+    </w:p>
+    <w:p>
+      <w:pPr>
+        <w:rPr>
+          <w:lang w:val="en-GB" w:eastAsia="en-DK"/>
+        </w:rPr>
+      </w:pPr>
+      <w:hyperlink r:id="rId24" w:history="1">
         <w:r>
           <w:rPr>
             <w:rStyle w:val="Hyperlink"/>
-            <w:lang w:val="da-DK" w:eastAsia="en-DK"/>
+            <w:lang w:val="en-GB" w:eastAsia="en-DK"/>
           </w:rPr>
           <w:t>https://www.dynamicscorner.com/2023/09/episode-232-in-the-dynamics-corner-chair-save-the-world-a-little-every-day/</w:t>
         </w:r>
       </w:hyperlink>
       <w:r>
         <w:rPr>
+          <w:lang w:val="en-GB" w:eastAsia="en-DK"/>
+        </w:rPr>
+        <w:t xml:space="preserve"> </w:t>
+      </w:r>
+    </w:p>
+    <w:p>
+      <w:pPr>
+        <w:rPr>
+          <w:lang w:eastAsia="en-DK"/>
+        </w:rPr>
+      </w:pPr>
+    </w:p>
+    <w:p>
+      <w:pPr>
+        <w:rPr>
+          <w:lang w:eastAsia="en-DK"/>
+        </w:rPr>
+      </w:pPr>
+    </w:p>
+    <w:p>
+      <w:pPr>
+        <w:rPr>
+          <w:lang w:val="en-GB" w:eastAsia="en-DK"/>
+        </w:rPr>
+      </w:pPr>
+      <w:r>
+        <w:rPr>
+          <w:lang w:val="en-GB" w:eastAsia="en-DK"/>
+        </w:rPr>
+        <w:t xml:space="preserve">Did you know that the </w:t>
+      </w:r>
+      <w:proofErr w:type="spellStart"/>
+      <w:r>
+        <w:rPr>
+          <w:lang w:val="en-GB" w:eastAsia="en-DK"/>
+        </w:rPr>
+        <w:t>BCTech</w:t>
+      </w:r>
+      <w:proofErr w:type="spellEnd"/>
+      <w:r>
+        <w:rPr>
+          <w:lang w:val="en-GB" w:eastAsia="en-DK"/>
+        </w:rPr>
+        <w:t xml:space="preserve"> repo has pages with links to blog posts and videos on telemetry?</w:t>
+      </w:r>
+    </w:p>
+    <w:p>
+      <w:pPr>
+        <w:rPr>
           <w:lang w:val="da-DK" w:eastAsia="en-DK"/>
         </w:rPr>
-        <w:t xml:space="preserve"> </w:t>
-      </w:r>
-    </w:p>
-    <w:p>
-      <w:pPr>
-        <w:rPr>
-          <w:lang w:eastAsia="en-DK"/>
-        </w:rPr>
-      </w:pPr>
-    </w:p>
-    <w:p>
-      <w:pPr>
-        <w:rPr>
-          <w:lang w:eastAsia="en-DK"/>
-        </w:rPr>
-      </w:pPr>
-    </w:p>
-    <w:p>
-      <w:pPr>
-        <w:rPr>
-          <w:lang w:val="en-GB" w:eastAsia="en-DK"/>
-        </w:rPr>
-      </w:pPr>
-      <w:r>
-        <w:rPr>
-          <w:lang w:val="en-GB" w:eastAsia="en-DK"/>
-        </w:rPr>
-        <w:t xml:space="preserve">Did you know that the </w:t>
-      </w:r>
-      <w:proofErr w:type="spellStart"/>
-      <w:r>
-        <w:rPr>
-          <w:lang w:val="en-GB" w:eastAsia="en-DK"/>
-        </w:rPr>
-        <w:t>BCTech</w:t>
-      </w:r>
-      <w:proofErr w:type="spellEnd"/>
-      <w:r>
-        <w:rPr>
-          <w:lang w:val="en-GB" w:eastAsia="en-DK"/>
-        </w:rPr>
-        <w:t xml:space="preserve"> repo has pages with links to blog posts and videos on telemetry?</w:t>
-      </w:r>
-    </w:p>
-    <w:p>
-      <w:pPr>
+      </w:pPr>
+      <w:r>
         <w:rPr>
           <w:lang w:val="da-DK" w:eastAsia="en-DK"/>
         </w:rPr>
-      </w:pPr>
-      <w:r>
-        <w:rPr>
-          <w:lang w:val="da-DK" w:eastAsia="en-DK"/>
-        </w:rPr>
         <w:t xml:space="preserve">Blogs: </w:t>
       </w:r>
-      <w:hyperlink r:id="rId22" w:history="1">
+      <w:hyperlink r:id="rId25" w:history="1">
         <w:r>
           <w:rPr>
             <w:rStyle w:val="Hyperlink"/>
@@ -2412,10 +2625,9 @@
         <w:rPr>
           <w:lang w:val="da-DK" w:eastAsia="en-DK"/>
         </w:rPr>
-        <w:lastRenderedPageBreak/>
         <w:t xml:space="preserve">Videos: </w:t>
       </w:r>
-      <w:hyperlink r:id="rId23" w:history="1">
+      <w:hyperlink r:id="rId26" w:history="1">
         <w:r>
           <w:rPr>
             <w:rStyle w:val="Hyperlink"/>
@@ -2615,7 +2827,7 @@
           <w:lang w:val="en-GB"/>
         </w:rPr>
       </w:pPr>
-      <w:hyperlink r:id="rId24" w:history="1">
+      <w:hyperlink r:id="rId27" w:history="1">
         <w:r>
           <w:rPr>
             <w:rStyle w:val="Hyperlink"/>
@@ -2641,21 +2853,8 @@
         <w:rPr>
           <w:lang w:val="en-GB"/>
         </w:rPr>
-        <w:t>(</w:t>
-      </w:r>
-      <w:proofErr w:type="gramStart"/>
-      <w:r>
-        <w:rPr>
-          <w:lang w:val="en-GB"/>
-        </w:rPr>
-        <w:t>for</w:t>
-      </w:r>
-      <w:proofErr w:type="gramEnd"/>
-      <w:r>
-        <w:rPr>
-          <w:lang w:val="en-GB"/>
-        </w:rPr>
-        <w:t xml:space="preserve"> environment telemetry)</w:t>
+        <w:lastRenderedPageBreak/>
+        <w:t>(for environment telemetry)</w:t>
       </w:r>
     </w:p>
     <w:p>
@@ -2677,7 +2876,7 @@
           <w:lang w:val="en-GB"/>
         </w:rPr>
       </w:pPr>
-      <w:hyperlink r:id="rId25" w:history="1">
+      <w:hyperlink r:id="rId28" w:history="1">
         <w:r>
           <w:rPr>
             <w:rStyle w:val="Hyperlink"/>
@@ -2704,21 +2903,7 @@
         <w:rPr>
           <w:lang w:val="en-GB"/>
         </w:rPr>
-        <w:t>(</w:t>
-      </w:r>
-      <w:proofErr w:type="gramStart"/>
-      <w:r>
-        <w:rPr>
-          <w:lang w:val="en-GB"/>
-        </w:rPr>
-        <w:t>for</w:t>
-      </w:r>
-      <w:proofErr w:type="gramEnd"/>
-      <w:r>
-        <w:rPr>
-          <w:lang w:val="en-GB"/>
-        </w:rPr>
-        <w:t xml:space="preserve"> app telemetry)</w:t>
+        <w:t>(for app telemetry)</w:t>
       </w:r>
     </w:p>
     <w:sectPr>

</xml_diff>